<commit_message>
Update data loader service
</commit_message>
<xml_diff>
--- a/paper/Predicting Diabetes Through Perceptions.docx
+++ b/paper/Predicting Diabetes Through Perceptions.docx
@@ -314,7 +314,6 @@
         <w:spacing w:line="276" w:lineRule="auto"/>
         <w:rPr>
           <w:rFonts w:cs="Times New Roman"/>
-          <w:sz w:val="22"/>
         </w:rPr>
       </w:pPr>
       <w:r>
@@ -353,6 +352,90 @@
         </w:rPr>
         <w:t>.</w:t>
       </w:r>
+    </w:p>
+    <w:p>
+      <w:pPr>
+        <w:spacing w:line="276" w:lineRule="auto"/>
+        <w:rPr>
+          <w:rFonts w:cs="Times New Roman"/>
+          <w:sz w:val="22"/>
+        </w:rPr>
+      </w:pPr>
+    </w:p>
+    <w:p>
+      <w:pPr>
+        <w:spacing w:line="276" w:lineRule="auto"/>
+        <w:ind w:firstLine="0"/>
+        <w:rPr>
+          <w:rFonts w:cs="Times New Roman"/>
+          <w:sz w:val="22"/>
+        </w:rPr>
+      </w:pPr>
+      <w:r>
+        <w:rPr>
+          <w:rFonts w:cs="Times New Roman"/>
+          <w:sz w:val="22"/>
+        </w:rPr>
+        <w:drawing>
+          <wp:inline distT="0" distB="0" distL="0" distR="0" wp14:anchorId="579C793A" wp14:editId="4738CA9A">
+            <wp:extent cx="1883120" cy="1707803"/>
+            <wp:effectExtent l="0" t="0" r="3175" b="6985"/>
+            <wp:docPr id="1384406673" name="Picture 1"/>
+            <wp:cNvGraphicFramePr>
+              <a:graphicFrameLocks xmlns:a="http://schemas.openxmlformats.org/drawingml/2006/main" noChangeAspect="1"/>
+            </wp:cNvGraphicFramePr>
+            <a:graphic xmlns:a="http://schemas.openxmlformats.org/drawingml/2006/main">
+              <a:graphicData uri="http://schemas.openxmlformats.org/drawingml/2006/picture">
+                <pic:pic xmlns:pic="http://schemas.openxmlformats.org/drawingml/2006/picture">
+                  <pic:nvPicPr>
+                    <pic:cNvPr id="1384406673" name=""/>
+                    <pic:cNvPicPr/>
+                  </pic:nvPicPr>
+                  <pic:blipFill>
+                    <a:blip r:embed="rId7" cstate="print">
+                      <a:extLst>
+                        <a:ext uri="{28A0092B-C50C-407E-A947-70E740481C1C}">
+                          <a14:useLocalDpi xmlns:a14="http://schemas.microsoft.com/office/drawing/2010/main" val="0"/>
+                        </a:ext>
+                      </a:extLst>
+                    </a:blip>
+                    <a:stretch>
+                      <a:fillRect/>
+                    </a:stretch>
+                  </pic:blipFill>
+                  <pic:spPr>
+                    <a:xfrm>
+                      <a:off x="0" y="0"/>
+                      <a:ext cx="1883120" cy="1707803"/>
+                    </a:xfrm>
+                    <a:prstGeom prst="rect">
+                      <a:avLst/>
+                    </a:prstGeom>
+                  </pic:spPr>
+                </pic:pic>
+              </a:graphicData>
+            </a:graphic>
+          </wp:inline>
+        </w:drawing>
+      </w:r>
+    </w:p>
+    <w:p>
+      <w:pPr>
+        <w:spacing w:line="276" w:lineRule="auto"/>
+        <w:rPr>
+          <w:rFonts w:cs="Times New Roman"/>
+          <w:sz w:val="22"/>
+        </w:rPr>
+      </w:pPr>
+    </w:p>
+    <w:p>
+      <w:pPr>
+        <w:spacing w:line="276" w:lineRule="auto"/>
+        <w:rPr>
+          <w:rFonts w:cs="Times New Roman"/>
+          <w:sz w:val="22"/>
+        </w:rPr>
+      </w:pPr>
     </w:p>
     <w:p>
       <w:pPr>
@@ -432,6 +515,15 @@
     </w:p>
     <w:p>
       <w:pPr>
+        <w:spacing w:line="276" w:lineRule="auto"/>
+        <w:rPr>
+          <w:rFonts w:cs="Times New Roman"/>
+          <w:sz w:val="22"/>
+        </w:rPr>
+      </w:pPr>
+    </w:p>
+    <w:p>
+      <w:pPr>
         <w:pStyle w:val="Heading2"/>
         <w:numPr>
           <w:ilvl w:val="0"/>
@@ -484,7 +576,14 @@
           <w:rFonts w:cs="Times New Roman"/>
           <w:sz w:val="22"/>
         </w:rPr>
-        <w:t>should describe how your method works, in enough</w:t>
+        <w:t xml:space="preserve">should describe how your method works, in </w:t>
+      </w:r>
+      <w:r>
+        <w:rPr>
+          <w:rFonts w:cs="Times New Roman"/>
+          <w:sz w:val="22"/>
+        </w:rPr>
+        <w:t>enough</w:t>
       </w:r>
       <w:r>
         <w:rPr>
@@ -955,7 +1054,6 @@
         <w:ind w:hanging="90"/>
       </w:pPr>
       <w:r>
-        <w:lastRenderedPageBreak/>
         <w:t>References</w:t>
       </w:r>
     </w:p>

</xml_diff>

<commit_message>
Update models and added deep network
</commit_message>
<xml_diff>
--- a/paper/Predicting Diabetes Through Perceptions.docx
+++ b/paper/Predicting Diabetes Through Perceptions.docx
@@ -45,7 +45,7 @@
           <w:szCs w:val="24"/>
         </w:rPr>
       </w:pPr>
-      <w:hyperlink r:id="rId6" w:history="1">
+      <w:hyperlink r:id="rId8" w:history="1">
         <w:proofErr w:type="spellStart"/>
         <w:r>
           <w:rPr>
@@ -86,19 +86,7 @@
           <w:rPr>
             <w:rStyle w:val="Hyperlink"/>
           </w:rPr>
-          <w:t xml:space="preserve"> using perceptron. (git</w:t>
-        </w:r>
-        <w:r>
-          <w:rPr>
-            <w:rStyle w:val="Hyperlink"/>
-          </w:rPr>
-          <w:t>h</w:t>
-        </w:r>
-        <w:r>
-          <w:rPr>
-            <w:rStyle w:val="Hyperlink"/>
-          </w:rPr>
-          <w:t>ub.com)</w:t>
+          <w:t xml:space="preserve"> using perceptron. (github.com)</w:t>
         </w:r>
       </w:hyperlink>
     </w:p>
@@ -121,88 +109,78 @@
         <w:rPr>
           <w:rFonts w:cs="Times New Roman"/>
         </w:rPr>
-        <w:t xml:space="preserve">Image showing research </w:t>
-      </w:r>
-      <w:proofErr w:type="gramStart"/>
-      <w:r>
-        <w:rPr>
-          <w:rFonts w:cs="Times New Roman"/>
-        </w:rPr>
-        <w:t>summary</w:t>
-      </w:r>
-      <w:proofErr w:type="gramEnd"/>
-    </w:p>
-    <w:p>
-      <w:pPr>
-        <w:spacing w:line="276" w:lineRule="auto"/>
-        <w:rPr>
-          <w:rFonts w:cs="Times New Roman"/>
-        </w:rPr>
-      </w:pPr>
-    </w:p>
-    <w:p>
-      <w:pPr>
-        <w:spacing w:line="276" w:lineRule="auto"/>
-        <w:rPr>
-          <w:rFonts w:cs="Times New Roman"/>
-        </w:rPr>
-      </w:pPr>
-    </w:p>
-    <w:p>
-      <w:pPr>
-        <w:spacing w:line="276" w:lineRule="auto"/>
-        <w:rPr>
-          <w:rFonts w:cs="Times New Roman"/>
-        </w:rPr>
-      </w:pPr>
-    </w:p>
-    <w:p>
-      <w:pPr>
-        <w:spacing w:line="276" w:lineRule="auto"/>
-        <w:rPr>
-          <w:rFonts w:cs="Times New Roman"/>
-        </w:rPr>
-      </w:pPr>
-    </w:p>
-    <w:p>
-      <w:pPr>
-        <w:spacing w:line="276" w:lineRule="auto"/>
-        <w:rPr>
-          <w:rFonts w:cs="Times New Roman"/>
-        </w:rPr>
-      </w:pPr>
-    </w:p>
-    <w:p>
-      <w:pPr>
-        <w:spacing w:line="276" w:lineRule="auto"/>
-        <w:rPr>
-          <w:rFonts w:cs="Times New Roman"/>
-        </w:rPr>
-      </w:pPr>
-    </w:p>
-    <w:p>
-      <w:pPr>
-        <w:spacing w:line="276" w:lineRule="auto"/>
-        <w:rPr>
-          <w:rFonts w:cs="Times New Roman"/>
-        </w:rPr>
-      </w:pPr>
-    </w:p>
-    <w:p>
-      <w:pPr>
-        <w:spacing w:line="276" w:lineRule="auto"/>
-        <w:rPr>
-          <w:rFonts w:cs="Times New Roman"/>
-          <w:sz w:val="22"/>
-        </w:rPr>
-      </w:pPr>
-    </w:p>
-    <w:p>
-      <w:pPr>
-        <w:spacing w:line="276" w:lineRule="auto"/>
-        <w:rPr>
-          <w:rFonts w:cs="Times New Roman"/>
-          <w:sz w:val="22"/>
+        <w:t>Image showing research summary</w:t>
+      </w:r>
+    </w:p>
+    <w:p>
+      <w:pPr>
+        <w:spacing w:line="276" w:lineRule="auto"/>
+        <w:rPr>
+          <w:rFonts w:cs="Times New Roman"/>
+        </w:rPr>
+      </w:pPr>
+    </w:p>
+    <w:p>
+      <w:pPr>
+        <w:spacing w:line="276" w:lineRule="auto"/>
+        <w:rPr>
+          <w:rFonts w:cs="Times New Roman"/>
+        </w:rPr>
+      </w:pPr>
+    </w:p>
+    <w:p>
+      <w:pPr>
+        <w:spacing w:line="276" w:lineRule="auto"/>
+        <w:rPr>
+          <w:rFonts w:cs="Times New Roman"/>
+        </w:rPr>
+      </w:pPr>
+    </w:p>
+    <w:p>
+      <w:pPr>
+        <w:spacing w:line="276" w:lineRule="auto"/>
+        <w:rPr>
+          <w:rFonts w:cs="Times New Roman"/>
+        </w:rPr>
+      </w:pPr>
+    </w:p>
+    <w:p>
+      <w:pPr>
+        <w:spacing w:line="276" w:lineRule="auto"/>
+        <w:rPr>
+          <w:rFonts w:cs="Times New Roman"/>
+        </w:rPr>
+      </w:pPr>
+    </w:p>
+    <w:p>
+      <w:pPr>
+        <w:spacing w:line="276" w:lineRule="auto"/>
+        <w:rPr>
+          <w:rFonts w:cs="Times New Roman"/>
+        </w:rPr>
+      </w:pPr>
+    </w:p>
+    <w:p>
+      <w:pPr>
+        <w:spacing w:line="276" w:lineRule="auto"/>
+        <w:rPr>
+          <w:rFonts w:cs="Times New Roman"/>
+        </w:rPr>
+      </w:pPr>
+    </w:p>
+    <w:p>
+      <w:pPr>
+        <w:spacing w:line="276" w:lineRule="auto"/>
+        <w:rPr>
+          <w:rFonts w:cs="Times New Roman"/>
+        </w:rPr>
+      </w:pPr>
+    </w:p>
+    <w:p>
+      <w:pPr>
+        <w:spacing w:line="276" w:lineRule="auto"/>
+        <w:rPr>
+          <w:rFonts w:cs="Times New Roman"/>
         </w:rPr>
         <w:sectPr>
           <w:pgSz w:w="12240" w:h="15840" w:code="1"/>
@@ -229,15 +207,7 @@
         <w:t xml:space="preserve">This is the abstract of my assessment </w:t>
       </w:r>
       <w:r>
-        <w:t xml:space="preserve">research hello </w:t>
-      </w:r>
-      <w:proofErr w:type="gramStart"/>
-      <w:r>
-        <w:t>soy</w:t>
-      </w:r>
-      <w:proofErr w:type="gramEnd"/>
-      <w:r>
-        <w:t xml:space="preserve"> </w:t>
+        <w:t xml:space="preserve">research hello soy </w:t>
       </w:r>
     </w:p>
     <w:p>
@@ -317,10 +287,288 @@
         </w:rPr>
       </w:pPr>
       <w:r>
-        <w:rPr>
-          <w:rFonts w:cs="Times New Roman"/>
-        </w:rPr>
-        <w:t>An introduction, which describes the problem, and the</w:t>
+        <w:t>Representing a series of metabolic conditions associated with hyperglycaemia</w:t>
+      </w:r>
+      <w:r>
+        <w:footnoteReference w:id="1"/>
+      </w:r>
+      <w:r>
+        <w:t xml:space="preserve"> and caused by partial or total insulin insufficiency, diabetes mellitus affects </w:t>
+      </w:r>
+      <w:r>
+        <w:t>over 422 million</w:t>
+      </w:r>
+      <w:r>
+        <w:t xml:space="preserve"> people globally which require daily attention to diet, </w:t>
+      </w:r>
+      <w:r>
+        <w:t>lifestyle,</w:t>
+      </w:r>
+      <w:r>
+        <w:t xml:space="preserve"> and self-monitoring of blood glucose</w:t>
+      </w:r>
+      <w:sdt>
+        <w:sdtPr>
+          <w:id w:val="1929225706"/>
+          <w:citation/>
+        </w:sdtPr>
+        <w:sdtContent>
+          <w:r>
+            <w:fldChar w:fldCharType="begin"/>
+          </w:r>
+          <w:r>
+            <w:instrText xml:space="preserve"> CITATION WHO23 \l 1033 </w:instrText>
+          </w:r>
+          <w:r>
+            <w:fldChar w:fldCharType="separate"/>
+          </w:r>
+          <w:r>
+            <w:t xml:space="preserve"> </w:t>
+          </w:r>
+          <w:r>
+            <w:rPr>
+              <w:lang w:val="en-US"/>
+            </w:rPr>
+            <w:t>[1]</w:t>
+          </w:r>
+          <w:r>
+            <w:fldChar w:fldCharType="end"/>
+          </w:r>
+        </w:sdtContent>
+      </w:sdt>
+      <w:r>
+        <w:t xml:space="preserve">. </w:t>
+      </w:r>
+      <w:r>
+        <w:t xml:space="preserve">While this condition is generally diagnosed by </w:t>
+      </w:r>
+      <w:r>
+        <w:t>measuring the plasma</w:t>
+      </w:r>
+      <w:r>
+        <w:rPr>
+          <w:rFonts w:cs="Times New Roman"/>
+        </w:rPr>
+        <w:t xml:space="preserve"> glucose concentration over a 2 – </w:t>
+      </w:r>
+      <w:r>
+        <w:rPr>
+          <w:rFonts w:cs="Times New Roman"/>
+        </w:rPr>
+        <w:t>3-month</w:t>
+      </w:r>
+      <w:r>
+        <w:rPr>
+          <w:rFonts w:cs="Times New Roman"/>
+        </w:rPr>
+        <w:t xml:space="preserve"> period</w:t>
+      </w:r>
+      <w:sdt>
+        <w:sdtPr>
+          <w:rPr>
+            <w:rFonts w:cs="Times New Roman"/>
+          </w:rPr>
+          <w:id w:val="1287778255"/>
+          <w:citation/>
+        </w:sdtPr>
+        <w:sdtContent>
+          <w:r>
+            <w:rPr>
+              <w:rFonts w:cs="Times New Roman"/>
+            </w:rPr>
+            <w:fldChar w:fldCharType="begin"/>
+          </w:r>
+          <w:r>
+            <w:rPr>
+              <w:rFonts w:cs="Times New Roman"/>
+              <w:lang w:val="en-US"/>
+            </w:rPr>
+            <w:instrText xml:space="preserve"> CITATION Ega22 \l 1033 </w:instrText>
+          </w:r>
+          <w:r>
+            <w:rPr>
+              <w:rFonts w:cs="Times New Roman"/>
+            </w:rPr>
+            <w:fldChar w:fldCharType="separate"/>
+          </w:r>
+          <w:r>
+            <w:rPr>
+              <w:rFonts w:cs="Times New Roman"/>
+              <w:noProof/>
+              <w:lang w:val="en-US"/>
+            </w:rPr>
+            <w:t xml:space="preserve"> </w:t>
+          </w:r>
+          <w:r>
+            <w:rPr>
+              <w:rFonts w:cs="Times New Roman"/>
+              <w:noProof/>
+              <w:lang w:val="en-US"/>
+            </w:rPr>
+            <w:t>[2]</w:t>
+          </w:r>
+          <w:r>
+            <w:rPr>
+              <w:rFonts w:cs="Times New Roman"/>
+            </w:rPr>
+            <w:fldChar w:fldCharType="end"/>
+          </w:r>
+        </w:sdtContent>
+      </w:sdt>
+      <w:r>
+        <w:rPr>
+          <w:rFonts w:cs="Times New Roman"/>
+        </w:rPr>
+        <w:t xml:space="preserve">, it has been suggested that </w:t>
+      </w:r>
+      <w:r>
+        <w:rPr>
+          <w:rFonts w:cs="Times New Roman"/>
+        </w:rPr>
+        <w:t xml:space="preserve">related conditions </w:t>
+      </w:r>
+      <w:r>
+        <w:rPr>
+          <w:rFonts w:cs="Times New Roman"/>
+        </w:rPr>
+        <w:t>include</w:t>
+      </w:r>
+      <w:r>
+        <w:rPr>
+          <w:rFonts w:cs="Times New Roman"/>
+        </w:rPr>
+        <w:t xml:space="preserve"> elevated adiposity</w:t>
+      </w:r>
+      <w:r>
+        <w:rPr>
+          <w:rStyle w:val="FootnoteReference"/>
+          <w:rFonts w:cs="Times New Roman"/>
+        </w:rPr>
+        <w:footnoteReference w:id="2"/>
+      </w:r>
+      <w:r>
+        <w:rPr>
+          <w:rFonts w:cs="Times New Roman"/>
+        </w:rPr>
+        <w:t xml:space="preserve">, high insulin, age and blood pressure can be used for the assessment of diabetes </w:t>
+      </w:r>
+      <w:r>
+        <w:rPr>
+          <w:rFonts w:cs="Times New Roman"/>
+        </w:rPr>
+        <w:t xml:space="preserve">existence on a patient </w:t>
+      </w:r>
+      <w:sdt>
+        <w:sdtPr>
+          <w:rPr>
+            <w:rFonts w:cs="Times New Roman"/>
+          </w:rPr>
+          <w:id w:val="-1454702276"/>
+          <w:citation/>
+        </w:sdtPr>
+        <w:sdtContent>
+          <w:r>
+            <w:rPr>
+              <w:rFonts w:cs="Times New Roman"/>
+            </w:rPr>
+            <w:fldChar w:fldCharType="begin"/>
+          </w:r>
+          <w:r>
+            <w:rPr>
+              <w:rFonts w:cs="Times New Roman"/>
+              <w:lang w:val="en-US"/>
+            </w:rPr>
+            <w:instrText xml:space="preserve"> CITATION Luc10 \l 1033 </w:instrText>
+          </w:r>
+          <w:r>
+            <w:rPr>
+              <w:rFonts w:cs="Times New Roman"/>
+            </w:rPr>
+            <w:fldChar w:fldCharType="separate"/>
+          </w:r>
+          <w:r>
+            <w:rPr>
+              <w:rFonts w:cs="Times New Roman"/>
+              <w:noProof/>
+              <w:lang w:val="en-US"/>
+            </w:rPr>
+            <w:t>[3]</w:t>
+          </w:r>
+          <w:r>
+            <w:rPr>
+              <w:rFonts w:cs="Times New Roman"/>
+            </w:rPr>
+            <w:fldChar w:fldCharType="end"/>
+          </w:r>
+        </w:sdtContent>
+      </w:sdt>
+      <w:r>
+        <w:rPr>
+          <w:rFonts w:cs="Times New Roman"/>
+        </w:rPr>
+        <w:t>.</w:t>
+      </w:r>
+    </w:p>
+    <w:p>
+      <w:pPr>
+        <w:spacing w:line="276" w:lineRule="auto"/>
+        <w:rPr>
+          <w:rFonts w:cs="Times New Roman"/>
+        </w:rPr>
+      </w:pPr>
+      <w:r>
+        <w:rPr>
+          <w:rFonts w:cs="Times New Roman"/>
+        </w:rPr>
+        <w:t>W</w:t>
+      </w:r>
+      <w:r>
+        <w:rPr>
+          <w:rFonts w:cs="Times New Roman"/>
+        </w:rPr>
+        <w:t>ith the aim of developing a software solution that could allow both patients and health practitioners to predict a diabetes diagnosis prior to measuring plasma glucose levels</w:t>
+      </w:r>
+      <w:r>
+        <w:rPr>
+          <w:rFonts w:cs="Times New Roman"/>
+        </w:rPr>
+        <w:t>, t</w:t>
+      </w:r>
+      <w:r>
+        <w:rPr>
+          <w:rFonts w:cs="Times New Roman"/>
+        </w:rPr>
+        <w:t xml:space="preserve">his research paper focuses on the implementation of </w:t>
+      </w:r>
+      <w:r>
+        <w:rPr>
+          <w:rFonts w:cs="Times New Roman"/>
+        </w:rPr>
+        <w:t>a Perceptron</w:t>
+      </w:r>
+      <w:r>
+        <w:rPr>
+          <w:rFonts w:cs="Times New Roman"/>
+        </w:rPr>
+        <w:t xml:space="preserve"> (P)</w:t>
+      </w:r>
+      <w:r>
+        <w:rPr>
+          <w:rFonts w:cs="Times New Roman"/>
+        </w:rPr>
+        <w:t xml:space="preserve"> and a Multi-layer Perceptron </w:t>
+      </w:r>
+      <w:r>
+        <w:rPr>
+          <w:rFonts w:cs="Times New Roman"/>
+        </w:rPr>
+        <w:t xml:space="preserve">(MLP) </w:t>
+      </w:r>
+      <w:r>
+        <w:rPr>
+          <w:rFonts w:cs="Times New Roman"/>
+        </w:rPr>
+        <w:t>model with varied</w:t>
       </w:r>
       <w:r>
         <w:rPr>
@@ -332,7 +580,199 @@
         <w:rPr>
           <w:rFonts w:cs="Times New Roman"/>
         </w:rPr>
-        <w:t>method/algorithm, citing sources (papers or websites)</w:t>
+        <w:t>parameters configurations</w:t>
+      </w:r>
+      <w:r>
+        <w:rPr>
+          <w:rFonts w:cs="Times New Roman"/>
+        </w:rPr>
+        <w:t xml:space="preserve">. Hence, this paper builds on the experimentation conducted </w:t>
+      </w:r>
+      <w:r>
+        <w:rPr>
+          <w:rFonts w:cs="Times New Roman"/>
+        </w:rPr>
+        <w:t>on the data with deep-learning techniques and data processing methodologies which include data normalisation, layers architecture, and batch optimisation.</w:t>
+      </w:r>
+    </w:p>
+    <w:p>
+      <w:pPr>
+        <w:spacing w:line="276" w:lineRule="auto"/>
+        <w:rPr>
+          <w:rFonts w:cs="Times New Roman"/>
+        </w:rPr>
+      </w:pPr>
+      <w:r>
+        <w:rPr>
+          <w:rFonts w:cs="Times New Roman"/>
+        </w:rPr>
+        <w:t xml:space="preserve">The dataset provided by the </w:t>
+      </w:r>
+      <w:r>
+        <w:rPr>
+          <w:rFonts w:cs="Times New Roman"/>
+        </w:rPr>
+        <w:t>National Institute of Diabetes and Digestive and Kidney Diseases</w:t>
+      </w:r>
+      <w:r>
+        <w:rPr>
+          <w:rFonts w:cs="Times New Roman"/>
+        </w:rPr>
+        <w:t xml:space="preserve"> consists of </w:t>
+      </w:r>
+      <w:r>
+        <w:rPr>
+          <w:rFonts w:cs="Times New Roman"/>
+        </w:rPr>
+        <w:t xml:space="preserve">a single csv file with </w:t>
+      </w:r>
+      <w:r>
+        <w:rPr>
+          <w:rFonts w:cs="Times New Roman"/>
+        </w:rPr>
+        <w:t>768</w:t>
+      </w:r>
+      <w:r>
+        <w:rPr>
+          <w:rFonts w:cs="Times New Roman"/>
+        </w:rPr>
+        <w:t xml:space="preserve"> records of </w:t>
+      </w:r>
+      <w:r>
+        <w:rPr>
+          <w:rFonts w:cs="Times New Roman"/>
+        </w:rPr>
+        <w:t xml:space="preserve">females </w:t>
+      </w:r>
+      <w:r>
+        <w:rPr>
+          <w:rFonts w:cs="Times New Roman"/>
+        </w:rPr>
+        <w:t>aged</w:t>
+      </w:r>
+      <w:r>
+        <w:rPr>
+          <w:rFonts w:cs="Times New Roman"/>
+        </w:rPr>
+        <w:t xml:space="preserve"> 21 </w:t>
+      </w:r>
+      <w:r>
+        <w:rPr>
+          <w:rFonts w:cs="Times New Roman"/>
+        </w:rPr>
+        <w:t xml:space="preserve">and over </w:t>
+      </w:r>
+      <w:r>
+        <w:rPr>
+          <w:rFonts w:cs="Times New Roman"/>
+        </w:rPr>
+        <w:t>of Pima Indian heritage</w:t>
+      </w:r>
+      <w:r>
+        <w:rPr>
+          <w:rFonts w:cs="Times New Roman"/>
+        </w:rPr>
+        <w:t>. The dataset contains 8 features namely: pregnancies, glucose, blood pressure, skin thickness, insulin levels, BMI, diabetes pedigree function, and age. One target feature is present as a binary value that indicates the diagnosis of diabetes.</w:t>
+      </w:r>
+      <w:r>
+        <w:rPr>
+          <w:rFonts w:cs="Times New Roman"/>
+        </w:rPr>
+        <w:t xml:space="preserve"> Therefore, the performance of the proposed models is limited to the data provided and can only provide a binary forecast, not a diagnostic result for all types of diabetes. </w:t>
+      </w:r>
+    </w:p>
+    <w:p>
+      <w:pPr>
+        <w:spacing w:line="276" w:lineRule="auto"/>
+        <w:rPr>
+          <w:rFonts w:cs="Times New Roman"/>
+        </w:rPr>
+      </w:pPr>
+      <w:r>
+        <w:rPr>
+          <w:rFonts w:cs="Times New Roman"/>
+        </w:rPr>
+        <w:t xml:space="preserve">Preliminary data analysis suggests that the existence of strong correlations between glucose, blood pressure and skin thickness and a positive diabetes diagnosis [Figure 1]. </w:t>
+      </w:r>
+      <w:r>
+        <w:rPr>
+          <w:rFonts w:cs="Times New Roman"/>
+        </w:rPr>
+        <w:t>Also,</w:t>
+      </w:r>
+      <w:r>
+        <w:rPr>
+          <w:rFonts w:cs="Times New Roman"/>
+        </w:rPr>
+        <w:t xml:space="preserve"> it </w:t>
+      </w:r>
+      <w:r>
+        <w:rPr>
+          <w:rFonts w:cs="Times New Roman"/>
+        </w:rPr>
+        <w:t xml:space="preserve">was found that </w:t>
+      </w:r>
+      <w:r>
+        <w:rPr>
+          <w:rFonts w:cs="Times New Roman"/>
+        </w:rPr>
+        <w:t>the distribution of the data is skewed towards no-diabetes diagnosis [Figure 2]. Hence,</w:t>
+      </w:r>
+      <w:r>
+        <w:rPr>
+          <w:rFonts w:cs="Times New Roman"/>
+        </w:rPr>
+        <w:t xml:space="preserve"> it becomes crucial to normalise the data during training to accelerate convergence and generalise the model given the low number of positive diabetes datapoints </w:t>
+      </w:r>
+      <w:sdt>
+        <w:sdtPr>
+          <w:rPr>
+            <w:rFonts w:cs="Times New Roman"/>
+          </w:rPr>
+          <w:id w:val="1651865314"/>
+          <w:citation/>
+        </w:sdtPr>
+        <w:sdtContent>
+          <w:r>
+            <w:rPr>
+              <w:rFonts w:cs="Times New Roman"/>
+            </w:rPr>
+            <w:fldChar w:fldCharType="begin"/>
+          </w:r>
+          <w:r>
+            <w:rPr>
+              <w:rFonts w:cs="Times New Roman"/>
+              <w:lang w:val="en-US"/>
+            </w:rPr>
+            <w:instrText xml:space="preserve"> CITATION Hua23 \l 1033 </w:instrText>
+          </w:r>
+          <w:r>
+            <w:rPr>
+              <w:rFonts w:cs="Times New Roman"/>
+            </w:rPr>
+            <w:fldChar w:fldCharType="separate"/>
+          </w:r>
+          <w:r>
+            <w:rPr>
+              <w:rFonts w:cs="Times New Roman"/>
+              <w:noProof/>
+              <w:lang w:val="en-US"/>
+            </w:rPr>
+            <w:t>[4]</w:t>
+          </w:r>
+          <w:r>
+            <w:rPr>
+              <w:rFonts w:cs="Times New Roman"/>
+            </w:rPr>
+            <w:fldChar w:fldCharType="end"/>
+          </w:r>
+        </w:sdtContent>
+      </w:sdt>
+      <w:r>
+        <w:rPr>
+          <w:rFonts w:cs="Times New Roman"/>
+        </w:rPr>
+        <w:t>.</w:t>
       </w:r>
       <w:r>
         <w:rPr>
@@ -340,46 +780,25 @@
         </w:rPr>
         <w:t xml:space="preserve"> </w:t>
       </w:r>
-      <w:r>
-        <w:rPr>
-          <w:rFonts w:cs="Times New Roman"/>
-        </w:rPr>
-        <w:t>where appropriate (10 points)</w:t>
-      </w:r>
-      <w:r>
-        <w:rPr>
-          <w:rFonts w:cs="Times New Roman"/>
-        </w:rPr>
-        <w:t>.</w:t>
-      </w:r>
-    </w:p>
-    <w:p>
-      <w:pPr>
-        <w:spacing w:line="276" w:lineRule="auto"/>
-        <w:rPr>
-          <w:rFonts w:cs="Times New Roman"/>
-          <w:sz w:val="22"/>
-        </w:rPr>
-      </w:pPr>
     </w:p>
     <w:p>
       <w:pPr>
         <w:spacing w:line="276" w:lineRule="auto"/>
         <w:ind w:firstLine="0"/>
-        <w:rPr>
-          <w:rFonts w:cs="Times New Roman"/>
-          <w:sz w:val="22"/>
-        </w:rPr>
-      </w:pPr>
-      <w:r>
-        <w:rPr>
-          <w:rFonts w:cs="Times New Roman"/>
-          <w:sz w:val="22"/>
+        <w:jc w:val="center"/>
+        <w:rPr>
+          <w:rFonts w:cs="Times New Roman"/>
+        </w:rPr>
+      </w:pPr>
+      <w:r>
+        <w:rPr>
+          <w:rFonts w:cs="Times New Roman"/>
+          <w:noProof/>
         </w:rPr>
         <w:drawing>
-          <wp:inline distT="0" distB="0" distL="0" distR="0" wp14:anchorId="579C793A" wp14:editId="4738CA9A">
-            <wp:extent cx="1883120" cy="1707803"/>
-            <wp:effectExtent l="0" t="0" r="3175" b="6985"/>
+          <wp:inline distT="0" distB="0" distL="0" distR="0" wp14:anchorId="50D79B4E" wp14:editId="3ECB7735">
+            <wp:extent cx="2216844" cy="2010454"/>
+            <wp:effectExtent l="0" t="0" r="0" b="8890"/>
             <wp:docPr id="1384406673" name="Picture 1"/>
             <wp:cNvGraphicFramePr>
               <a:graphicFrameLocks xmlns:a="http://schemas.openxmlformats.org/drawingml/2006/main" noChangeAspect="1"/>
@@ -392,7 +811,7 @@
                     <pic:cNvPicPr/>
                   </pic:nvPicPr>
                   <pic:blipFill>
-                    <a:blip r:embed="rId7" cstate="print">
+                    <a:blip r:embed="rId9" cstate="print">
                       <a:extLst>
                         <a:ext uri="{28A0092B-C50C-407E-A947-70E740481C1C}">
                           <a14:useLocalDpi xmlns:a14="http://schemas.microsoft.com/office/drawing/2010/main" val="0"/>
@@ -406,7 +825,7 @@
                   <pic:spPr>
                     <a:xfrm>
                       <a:off x="0" y="0"/>
-                      <a:ext cx="1883120" cy="1707803"/>
+                      <a:ext cx="2270642" cy="2059244"/>
                     </a:xfrm>
                     <a:prstGeom prst="rect">
                       <a:avLst/>
@@ -422,45 +841,89 @@
     <w:p>
       <w:pPr>
         <w:spacing w:line="276" w:lineRule="auto"/>
-        <w:rPr>
-          <w:rFonts w:cs="Times New Roman"/>
-          <w:sz w:val="22"/>
-        </w:rPr>
-      </w:pPr>
-    </w:p>
-    <w:p>
-      <w:pPr>
-        <w:spacing w:line="276" w:lineRule="auto"/>
-        <w:rPr>
-          <w:rFonts w:cs="Times New Roman"/>
-          <w:sz w:val="22"/>
-        </w:rPr>
-      </w:pPr>
-    </w:p>
-    <w:p>
-      <w:pPr>
-        <w:spacing w:line="276" w:lineRule="auto"/>
-        <w:rPr>
-          <w:rFonts w:cs="Times New Roman"/>
-          <w:sz w:val="22"/>
-        </w:rPr>
-      </w:pPr>
-    </w:p>
-    <w:p>
-      <w:pPr>
-        <w:spacing w:line="276" w:lineRule="auto"/>
-        <w:rPr>
-          <w:rFonts w:cs="Times New Roman"/>
-          <w:sz w:val="22"/>
-        </w:rPr>
-      </w:pPr>
-    </w:p>
-    <w:p>
-      <w:pPr>
-        <w:spacing w:line="276" w:lineRule="auto"/>
-        <w:rPr>
-          <w:rFonts w:cs="Times New Roman"/>
-          <w:sz w:val="22"/>
+        <w:ind w:firstLine="0"/>
+        <w:rPr>
+          <w:rFonts w:cs="Times New Roman"/>
+        </w:rPr>
+      </w:pPr>
+    </w:p>
+    <w:p>
+      <w:pPr>
+        <w:spacing w:line="276" w:lineRule="auto"/>
+        <w:ind w:firstLine="0"/>
+        <w:rPr>
+          <w:rFonts w:cs="Times New Roman"/>
+        </w:rPr>
+      </w:pPr>
+    </w:p>
+    <w:p>
+      <w:pPr>
+        <w:spacing w:line="276" w:lineRule="auto"/>
+        <w:jc w:val="center"/>
+        <w:rPr>
+          <w:rFonts w:cs="Times New Roman"/>
+        </w:rPr>
+      </w:pPr>
+      <w:r>
+        <w:rPr>
+          <w:rFonts w:cs="Times New Roman"/>
+        </w:rPr>
+        <w:drawing>
+          <wp:inline distT="0" distB="0" distL="0" distR="0" wp14:anchorId="606AE87A" wp14:editId="1EA904AC">
+            <wp:extent cx="2234537" cy="1750581"/>
+            <wp:effectExtent l="0" t="0" r="0" b="2540"/>
+            <wp:docPr id="720935191" name="Picture 1" descr="A graph with a blue and yellow bar&#10;&#10;Description automatically generated with medium confidence"/>
+            <wp:cNvGraphicFramePr>
+              <a:graphicFrameLocks xmlns:a="http://schemas.openxmlformats.org/drawingml/2006/main" noChangeAspect="1"/>
+            </wp:cNvGraphicFramePr>
+            <a:graphic xmlns:a="http://schemas.openxmlformats.org/drawingml/2006/main">
+              <a:graphicData uri="http://schemas.openxmlformats.org/drawingml/2006/picture">
+                <pic:pic xmlns:pic="http://schemas.openxmlformats.org/drawingml/2006/picture">
+                  <pic:nvPicPr>
+                    <pic:cNvPr id="720935191" name="Picture 1" descr="A graph with a blue and yellow bar&#10;&#10;Description automatically generated with medium confidence"/>
+                    <pic:cNvPicPr/>
+                  </pic:nvPicPr>
+                  <pic:blipFill>
+                    <a:blip r:embed="rId10" cstate="print">
+                      <a:extLst>
+                        <a:ext uri="{28A0092B-C50C-407E-A947-70E740481C1C}">
+                          <a14:useLocalDpi xmlns:a14="http://schemas.microsoft.com/office/drawing/2010/main" val="0"/>
+                        </a:ext>
+                      </a:extLst>
+                    </a:blip>
+                    <a:stretch>
+                      <a:fillRect/>
+                    </a:stretch>
+                  </pic:blipFill>
+                  <pic:spPr>
+                    <a:xfrm>
+                      <a:off x="0" y="0"/>
+                      <a:ext cx="2259468" cy="1770113"/>
+                    </a:xfrm>
+                    <a:prstGeom prst="rect">
+                      <a:avLst/>
+                    </a:prstGeom>
+                  </pic:spPr>
+                </pic:pic>
+              </a:graphicData>
+            </a:graphic>
+          </wp:inline>
+        </w:drawing>
+      </w:r>
+    </w:p>
+    <w:p>
+      <w:pPr>
+        <w:spacing w:line="276" w:lineRule="auto"/>
+        <w:rPr>
+          <w:rFonts w:cs="Times New Roman"/>
+        </w:rPr>
+      </w:pPr>
+    </w:p>
+    <w:p>
+      <w:pPr>
+        <w:spacing w:line="276" w:lineRule="auto"/>
+        <w:rPr>
+          <w:rFonts w:cs="Times New Roman"/>
         </w:rPr>
       </w:pPr>
     </w:p>
@@ -482,43 +945,143 @@
         <w:spacing w:line="276" w:lineRule="auto"/>
         <w:rPr>
           <w:rFonts w:cs="Times New Roman"/>
-          <w:sz w:val="22"/>
-        </w:rPr>
-      </w:pPr>
-    </w:p>
-    <w:p>
-      <w:pPr>
-        <w:spacing w:line="276" w:lineRule="auto"/>
-        <w:rPr>
-          <w:rFonts w:cs="Times New Roman"/>
-          <w:sz w:val="22"/>
-        </w:rPr>
-      </w:pPr>
-    </w:p>
-    <w:p>
-      <w:pPr>
-        <w:spacing w:line="276" w:lineRule="auto"/>
-        <w:rPr>
-          <w:rFonts w:cs="Times New Roman"/>
-          <w:sz w:val="22"/>
-        </w:rPr>
-      </w:pPr>
-    </w:p>
-    <w:p>
-      <w:pPr>
-        <w:spacing w:line="276" w:lineRule="auto"/>
-        <w:rPr>
-          <w:rFonts w:cs="Times New Roman"/>
-          <w:sz w:val="22"/>
-        </w:rPr>
-      </w:pPr>
-    </w:p>
-    <w:p>
-      <w:pPr>
-        <w:spacing w:line="276" w:lineRule="auto"/>
-        <w:rPr>
-          <w:rFonts w:cs="Times New Roman"/>
-          <w:sz w:val="22"/>
+        </w:rPr>
+      </w:pPr>
+      <w:r>
+        <w:rPr>
+          <w:rFonts w:cs="Times New Roman"/>
+        </w:rPr>
+        <w:t xml:space="preserve">Deep neural networks implementations have expanded across the medical field over the last two decades within the areas of medical image analysis, clinical diagnosis, and biological modelling </w:t>
+      </w:r>
+      <w:sdt>
+        <w:sdtPr>
+          <w:rPr>
+            <w:rFonts w:cs="Times New Roman"/>
+          </w:rPr>
+          <w:id w:val="879445621"/>
+          <w:citation/>
+        </w:sdtPr>
+        <w:sdtContent>
+          <w:r>
+            <w:rPr>
+              <w:rFonts w:cs="Times New Roman"/>
+            </w:rPr>
+            <w:fldChar w:fldCharType="begin"/>
+          </w:r>
+          <w:r>
+            <w:rPr>
+              <w:rFonts w:cs="Times New Roman"/>
+              <w:lang w:val="en-US"/>
+            </w:rPr>
+            <w:instrText xml:space="preserve"> CITATION Mal00 \l 1033 </w:instrText>
+          </w:r>
+          <w:r>
+            <w:rPr>
+              <w:rFonts w:cs="Times New Roman"/>
+            </w:rPr>
+            <w:fldChar w:fldCharType="separate"/>
+          </w:r>
+          <w:r>
+            <w:rPr>
+              <w:rFonts w:cs="Times New Roman"/>
+              <w:noProof/>
+              <w:lang w:val="en-US"/>
+            </w:rPr>
+            <w:t>[5]</w:t>
+          </w:r>
+          <w:r>
+            <w:rPr>
+              <w:rFonts w:cs="Times New Roman"/>
+            </w:rPr>
+            <w:fldChar w:fldCharType="end"/>
+          </w:r>
+        </w:sdtContent>
+      </w:sdt>
+      <w:r>
+        <w:rPr>
+          <w:rFonts w:cs="Times New Roman"/>
+        </w:rPr>
+        <w:t xml:space="preserve">. The </w:t>
+      </w:r>
+      <w:r>
+        <w:rPr>
+          <w:rFonts w:cs="Times New Roman"/>
+        </w:rPr>
+        <w:lastRenderedPageBreak/>
+        <w:t xml:space="preserve">predictive diagnosis of diabetes has been addressed by numerous competitors </w:t>
+      </w:r>
+    </w:p>
+    <w:p>
+      <w:pPr>
+        <w:spacing w:line="276" w:lineRule="auto"/>
+        <w:rPr>
+          <w:rFonts w:cs="Times New Roman"/>
+        </w:rPr>
+      </w:pPr>
+    </w:p>
+    <w:p>
+      <w:pPr>
+        <w:spacing w:line="276" w:lineRule="auto"/>
+        <w:rPr>
+          <w:rFonts w:cs="Times New Roman"/>
+        </w:rPr>
+      </w:pPr>
+      <w:r>
+        <w:rPr>
+          <w:rFonts w:cs="Times New Roman"/>
+        </w:rPr>
+        <w:t>Mention competitors</w:t>
+      </w:r>
+    </w:p>
+    <w:p>
+      <w:pPr>
+        <w:spacing w:line="276" w:lineRule="auto"/>
+        <w:rPr>
+          <w:rFonts w:cs="Times New Roman"/>
+        </w:rPr>
+      </w:pPr>
+      <w:r>
+        <w:rPr>
+          <w:rFonts w:cs="Times New Roman"/>
+        </w:rPr>
+        <w:t>Scheduling</w:t>
+      </w:r>
+    </w:p>
+    <w:p>
+      <w:pPr>
+        <w:spacing w:line="276" w:lineRule="auto"/>
+        <w:rPr>
+          <w:rFonts w:cs="Times New Roman"/>
+        </w:rPr>
+      </w:pPr>
+      <w:proofErr w:type="spellStart"/>
+      <w:r>
+        <w:rPr>
+          <w:rFonts w:cs="Times New Roman"/>
+        </w:rPr>
+        <w:t>Normilising</w:t>
+      </w:r>
+      <w:proofErr w:type="spellEnd"/>
+      <w:r>
+        <w:rPr>
+          <w:rFonts w:cs="Times New Roman"/>
+        </w:rPr>
+        <w:t xml:space="preserve"> batches</w:t>
+      </w:r>
+    </w:p>
+    <w:p>
+      <w:pPr>
+        <w:spacing w:line="276" w:lineRule="auto"/>
+        <w:rPr>
+          <w:rFonts w:cs="Times New Roman"/>
+        </w:rPr>
+      </w:pPr>
+    </w:p>
+    <w:p>
+      <w:pPr>
+        <w:spacing w:line="276" w:lineRule="auto"/>
+        <w:rPr>
+          <w:rFonts w:cs="Times New Roman"/>
         </w:rPr>
       </w:pPr>
     </w:p>
@@ -532,112 +1095,30 @@
         <w:ind w:left="270"/>
       </w:pPr>
       <w:r>
-        <w:t>Perceptron Application</w:t>
-      </w:r>
-    </w:p>
-    <w:p>
-      <w:pPr>
-        <w:spacing w:line="276" w:lineRule="auto"/>
-        <w:rPr>
-          <w:rFonts w:cs="Times New Roman"/>
-          <w:sz w:val="22"/>
-        </w:rPr>
-      </w:pPr>
-      <w:r>
-        <w:rPr>
-          <w:rFonts w:cs="Times New Roman"/>
-          <w:sz w:val="22"/>
-        </w:rPr>
-        <w:t xml:space="preserve">A description of the method. This will typically re-quire explaining some part of the algorithm in </w:t>
-      </w:r>
-      <w:r>
-        <w:rPr>
-          <w:rFonts w:cs="Times New Roman"/>
-          <w:sz w:val="22"/>
-        </w:rPr>
-        <w:t>detail and</w:t>
-      </w:r>
-      <w:r>
-        <w:rPr>
-          <w:rFonts w:cs="Times New Roman"/>
-          <w:sz w:val="22"/>
-        </w:rPr>
-        <w:t xml:space="preserve"> providing examples illustrating its effects and deficiencies. If you propose an improvement then you</w:t>
-      </w:r>
-      <w:r>
-        <w:rPr>
-          <w:rFonts w:cs="Times New Roman"/>
-          <w:sz w:val="22"/>
-        </w:rPr>
-        <w:t xml:space="preserve"> </w:t>
-      </w:r>
-      <w:r>
-        <w:rPr>
-          <w:rFonts w:cs="Times New Roman"/>
-          <w:sz w:val="22"/>
-        </w:rPr>
-        <w:t xml:space="preserve">should describe how your method works, in </w:t>
-      </w:r>
-      <w:r>
-        <w:rPr>
-          <w:rFonts w:cs="Times New Roman"/>
-          <w:sz w:val="22"/>
-        </w:rPr>
-        <w:t>enough</w:t>
-      </w:r>
-      <w:r>
-        <w:rPr>
-          <w:rFonts w:cs="Times New Roman"/>
-          <w:sz w:val="22"/>
-        </w:rPr>
-        <w:t xml:space="preserve"> </w:t>
-      </w:r>
-      <w:r>
-        <w:rPr>
-          <w:rFonts w:cs="Times New Roman"/>
-          <w:sz w:val="22"/>
-        </w:rPr>
-        <w:t>detail that a reasonably skilled person would be able to</w:t>
-      </w:r>
-      <w:r>
-        <w:rPr>
-          <w:rFonts w:cs="Times New Roman"/>
-          <w:sz w:val="22"/>
-        </w:rPr>
-        <w:t xml:space="preserve"> </w:t>
-      </w:r>
-      <w:r>
-        <w:rPr>
-          <w:rFonts w:cs="Times New Roman"/>
-          <w:sz w:val="22"/>
-        </w:rPr>
-        <w:t>implement it (30 points).</w:t>
-      </w:r>
-    </w:p>
-    <w:p>
-      <w:pPr>
-        <w:spacing w:line="276" w:lineRule="auto"/>
-        <w:rPr>
-          <w:rFonts w:cs="Times New Roman"/>
-          <w:sz w:val="22"/>
-        </w:rPr>
-      </w:pPr>
-    </w:p>
-    <w:p>
-      <w:pPr>
-        <w:spacing w:line="276" w:lineRule="auto"/>
-        <w:rPr>
-          <w:rFonts w:cs="Times New Roman"/>
-          <w:sz w:val="22"/>
-        </w:rPr>
-      </w:pPr>
-    </w:p>
-    <w:p>
-      <w:pPr>
-        <w:spacing w:line="276" w:lineRule="auto"/>
-        <w:rPr>
-          <w:rFonts w:cs="Times New Roman"/>
-          <w:sz w:val="22"/>
+        <w:t>Methodology</w:t>
+      </w:r>
+    </w:p>
+    <w:p>
+      <w:pPr>
+        <w:spacing w:line="276" w:lineRule="auto"/>
+        <w:rPr>
+          <w:rFonts w:cs="Times New Roman"/>
+        </w:rPr>
+      </w:pPr>
+    </w:p>
+    <w:p>
+      <w:pPr>
+        <w:spacing w:line="276" w:lineRule="auto"/>
+        <w:rPr>
+          <w:rFonts w:cs="Times New Roman"/>
+        </w:rPr>
+      </w:pPr>
+    </w:p>
+    <w:p>
+      <w:pPr>
+        <w:spacing w:line="276" w:lineRule="auto"/>
+        <w:rPr>
+          <w:rFonts w:cs="Times New Roman"/>
         </w:rPr>
       </w:pPr>
     </w:p>
@@ -651,6 +1132,99 @@
         <w:ind w:left="270"/>
       </w:pPr>
       <w:r>
+        <w:t>Perceptron Application</w:t>
+      </w:r>
+    </w:p>
+    <w:p>
+      <w:pPr>
+        <w:spacing w:line="276" w:lineRule="auto"/>
+        <w:rPr>
+          <w:rFonts w:cs="Times New Roman"/>
+        </w:rPr>
+      </w:pPr>
+      <w:r>
+        <w:rPr>
+          <w:rFonts w:cs="Times New Roman"/>
+        </w:rPr>
+        <w:t>A description of the method. This will typically re-quire explaining some part of the algorithm in detail and providing examples illustrating its effects and deficiencies. If you propose an improvement then you</w:t>
+      </w:r>
+      <w:r>
+        <w:rPr>
+          <w:rFonts w:cs="Times New Roman"/>
+        </w:rPr>
+        <w:t xml:space="preserve"> </w:t>
+      </w:r>
+      <w:r>
+        <w:rPr>
+          <w:rFonts w:cs="Times New Roman"/>
+        </w:rPr>
+        <w:t>should describe how your method works, in enough</w:t>
+      </w:r>
+      <w:r>
+        <w:rPr>
+          <w:rFonts w:cs="Times New Roman"/>
+        </w:rPr>
+        <w:t xml:space="preserve"> </w:t>
+      </w:r>
+      <w:r>
+        <w:rPr>
+          <w:rFonts w:cs="Times New Roman"/>
+        </w:rPr>
+        <w:t>detail that a reasonably skilled person would be able to</w:t>
+      </w:r>
+      <w:r>
+        <w:rPr>
+          <w:rFonts w:cs="Times New Roman"/>
+        </w:rPr>
+        <w:t xml:space="preserve"> </w:t>
+      </w:r>
+      <w:r>
+        <w:rPr>
+          <w:rFonts w:cs="Times New Roman"/>
+        </w:rPr>
+        <w:t>implement it (30 points).</w:t>
+      </w:r>
+    </w:p>
+    <w:p>
+      <w:pPr>
+        <w:spacing w:line="276" w:lineRule="auto"/>
+        <w:rPr>
+          <w:rFonts w:cs="Times New Roman"/>
+        </w:rPr>
+      </w:pPr>
+    </w:p>
+    <w:p>
+      <w:pPr>
+        <w:spacing w:line="276" w:lineRule="auto"/>
+        <w:rPr>
+          <w:rFonts w:cs="Times New Roman"/>
+        </w:rPr>
+      </w:pPr>
+      <w:r>
+        <w:rPr>
+          <w:rFonts w:cs="Times New Roman"/>
+        </w:rPr>
+        <w:t>Description includes all key points of the method and would be reproducible.</w:t>
+      </w:r>
+    </w:p>
+    <w:p>
+      <w:pPr>
+        <w:spacing w:line="276" w:lineRule="auto"/>
+        <w:rPr>
+          <w:rFonts w:cs="Times New Roman"/>
+        </w:rPr>
+      </w:pPr>
+    </w:p>
+    <w:p>
+      <w:pPr>
+        <w:pStyle w:val="Heading2"/>
+        <w:numPr>
+          <w:ilvl w:val="0"/>
+          <w:numId w:val="1"/>
+        </w:numPr>
+        <w:ind w:left="270"/>
+      </w:pPr>
+      <w:r>
         <w:t>Experiments &amp; Analysis</w:t>
       </w:r>
     </w:p>
@@ -659,81 +1233,62 @@
         <w:spacing w:line="276" w:lineRule="auto"/>
         <w:rPr>
           <w:rFonts w:cs="Times New Roman"/>
-          <w:sz w:val="22"/>
-        </w:rPr>
-      </w:pPr>
-      <w:r>
-        <w:rPr>
-          <w:rFonts w:cs="Times New Roman"/>
-          <w:sz w:val="22"/>
+        </w:rPr>
+      </w:pPr>
+      <w:r>
+        <w:rPr>
+          <w:rFonts w:cs="Times New Roman"/>
         </w:rPr>
         <w:t>Describe the tests you have</w:t>
       </w:r>
       <w:r>
         <w:rPr>
           <w:rFonts w:cs="Times New Roman"/>
-          <w:sz w:val="22"/>
         </w:rPr>
         <w:t xml:space="preserve"> </w:t>
       </w:r>
       <w:r>
         <w:rPr>
           <w:rFonts w:cs="Times New Roman"/>
-          <w:sz w:val="22"/>
         </w:rPr>
         <w:t>run, and your motivation for having run them. Report the results of the tests and the conclusions that you</w:t>
       </w:r>
       <w:r>
         <w:rPr>
           <w:rFonts w:cs="Times New Roman"/>
-          <w:sz w:val="22"/>
         </w:rPr>
         <w:t xml:space="preserve"> </w:t>
       </w:r>
       <w:r>
         <w:rPr>
           <w:rFonts w:cs="Times New Roman"/>
-          <w:sz w:val="22"/>
         </w:rPr>
         <w:t>have drawn. The goal is not to show that your method</w:t>
       </w:r>
       <w:r>
         <w:rPr>
           <w:rFonts w:cs="Times New Roman"/>
-          <w:sz w:val="22"/>
         </w:rPr>
         <w:t xml:space="preserve"> </w:t>
       </w:r>
       <w:r>
         <w:rPr>
           <w:rFonts w:cs="Times New Roman"/>
-          <w:sz w:val="22"/>
         </w:rPr>
         <w:t>outperforms all comparators, but rather that you u</w:t>
       </w:r>
       <w:r>
         <w:rPr>
           <w:rFonts w:cs="Times New Roman"/>
-          <w:sz w:val="22"/>
         </w:rPr>
         <w:t>n</w:t>
       </w:r>
       <w:r>
         <w:rPr>
           <w:rFonts w:cs="Times New Roman"/>
-          <w:sz w:val="22"/>
-        </w:rPr>
-        <w:t xml:space="preserve">derstand what the method aims to achieve, and </w:t>
-      </w:r>
-      <w:proofErr w:type="gramStart"/>
-      <w:r>
-        <w:rPr>
-          <w:rFonts w:cs="Times New Roman"/>
-          <w:sz w:val="22"/>
-        </w:rPr>
-        <w:t>can</w:t>
-      </w:r>
-      <w:proofErr w:type="gramEnd"/>
+        </w:rPr>
+        <w:t>derstand what the method aims to achieve, and can</w:t>
+      </w:r>
     </w:p>
     <w:p>
       <w:pPr>
@@ -741,69 +1296,59 @@
         <w:ind w:firstLine="0"/>
         <w:rPr>
           <w:rFonts w:cs="Times New Roman"/>
-          <w:sz w:val="22"/>
-        </w:rPr>
-      </w:pPr>
-      <w:r>
-        <w:rPr>
-          <w:rFonts w:cs="Times New Roman"/>
-          <w:sz w:val="22"/>
+        </w:rPr>
+      </w:pPr>
+      <w:r>
+        <w:rPr>
+          <w:rFonts w:cs="Times New Roman"/>
         </w:rPr>
         <w:t>devise, execute, and report upon a set of tests which</w:t>
       </w:r>
       <w:r>
         <w:rPr>
           <w:rFonts w:cs="Times New Roman"/>
-          <w:sz w:val="22"/>
         </w:rPr>
         <w:t xml:space="preserve"> </w:t>
       </w:r>
       <w:r>
         <w:rPr>
           <w:rFonts w:cs="Times New Roman"/>
-          <w:sz w:val="22"/>
         </w:rPr>
         <w:t>demonstrate whether it does so. If you have improved</w:t>
       </w:r>
       <w:r>
         <w:rPr>
           <w:rFonts w:cs="Times New Roman"/>
-          <w:sz w:val="22"/>
         </w:rPr>
         <w:t xml:space="preserve"> </w:t>
       </w:r>
       <w:r>
         <w:rPr>
           <w:rFonts w:cs="Times New Roman"/>
-          <w:sz w:val="22"/>
         </w:rPr>
         <w:t>upon the base method then you have an opportunity</w:t>
       </w:r>
       <w:r>
         <w:rPr>
           <w:rFonts w:cs="Times New Roman"/>
-          <w:sz w:val="22"/>
         </w:rPr>
         <w:t xml:space="preserve"> </w:t>
       </w:r>
       <w:r>
         <w:rPr>
           <w:rFonts w:cs="Times New Roman"/>
-          <w:sz w:val="22"/>
         </w:rPr>
         <w:t>here to show that your improvement is well motivated,</w:t>
       </w:r>
       <w:r>
         <w:rPr>
           <w:rFonts w:cs="Times New Roman"/>
-          <w:sz w:val="22"/>
         </w:rPr>
         <w:t xml:space="preserve"> </w:t>
       </w:r>
       <w:r>
         <w:rPr>
           <w:rFonts w:cs="Times New Roman"/>
-          <w:sz w:val="22"/>
         </w:rPr>
         <w:t>and possibly even that it works (30 points)</w:t>
       </w:r>
@@ -813,133 +1358,140 @@
         <w:spacing w:line="276" w:lineRule="auto"/>
         <w:rPr>
           <w:rFonts w:cs="Times New Roman"/>
-          <w:sz w:val="22"/>
-        </w:rPr>
-      </w:pPr>
-    </w:p>
-    <w:p>
-      <w:pPr>
-        <w:spacing w:line="276" w:lineRule="auto"/>
-        <w:rPr>
-          <w:rFonts w:cs="Times New Roman"/>
-          <w:sz w:val="22"/>
-        </w:rPr>
-      </w:pPr>
-    </w:p>
-    <w:p>
-      <w:pPr>
-        <w:spacing w:line="276" w:lineRule="auto"/>
-        <w:rPr>
-          <w:rFonts w:cs="Times New Roman"/>
-          <w:sz w:val="22"/>
-        </w:rPr>
-      </w:pPr>
-    </w:p>
-    <w:p>
-      <w:pPr>
-        <w:spacing w:line="276" w:lineRule="auto"/>
-        <w:rPr>
-          <w:rFonts w:cs="Times New Roman"/>
-          <w:sz w:val="22"/>
-        </w:rPr>
-      </w:pPr>
-    </w:p>
-    <w:p>
-      <w:pPr>
-        <w:spacing w:line="276" w:lineRule="auto"/>
-        <w:rPr>
-          <w:rFonts w:cs="Times New Roman"/>
-          <w:sz w:val="22"/>
-        </w:rPr>
-      </w:pPr>
-    </w:p>
-    <w:p>
-      <w:pPr>
-        <w:spacing w:line="276" w:lineRule="auto"/>
-        <w:rPr>
-          <w:rFonts w:cs="Times New Roman"/>
-          <w:sz w:val="22"/>
-        </w:rPr>
-      </w:pPr>
-    </w:p>
-    <w:p>
-      <w:pPr>
-        <w:spacing w:line="276" w:lineRule="auto"/>
-        <w:rPr>
-          <w:rFonts w:cs="Times New Roman"/>
-          <w:sz w:val="22"/>
-        </w:rPr>
-      </w:pPr>
-    </w:p>
-    <w:p>
-      <w:pPr>
-        <w:spacing w:line="276" w:lineRule="auto"/>
-        <w:rPr>
-          <w:rFonts w:cs="Times New Roman"/>
-          <w:sz w:val="22"/>
-        </w:rPr>
-      </w:pPr>
-    </w:p>
-    <w:p>
-      <w:pPr>
-        <w:spacing w:line="276" w:lineRule="auto"/>
-        <w:rPr>
-          <w:rFonts w:cs="Times New Roman"/>
-          <w:sz w:val="22"/>
-        </w:rPr>
-      </w:pPr>
-    </w:p>
-    <w:p>
-      <w:pPr>
-        <w:spacing w:line="276" w:lineRule="auto"/>
-        <w:rPr>
-          <w:rFonts w:cs="Times New Roman"/>
-          <w:sz w:val="22"/>
-        </w:rPr>
-      </w:pPr>
-    </w:p>
-    <w:p>
-      <w:pPr>
-        <w:spacing w:line="276" w:lineRule="auto"/>
-        <w:rPr>
-          <w:rFonts w:cs="Times New Roman"/>
-          <w:sz w:val="22"/>
-        </w:rPr>
-      </w:pPr>
-    </w:p>
-    <w:p>
-      <w:pPr>
-        <w:spacing w:line="276" w:lineRule="auto"/>
-        <w:rPr>
-          <w:rFonts w:cs="Times New Roman"/>
-          <w:sz w:val="22"/>
-        </w:rPr>
-      </w:pPr>
-    </w:p>
-    <w:p>
-      <w:pPr>
-        <w:spacing w:line="276" w:lineRule="auto"/>
-        <w:rPr>
-          <w:rFonts w:cs="Times New Roman"/>
-          <w:sz w:val="22"/>
-        </w:rPr>
-      </w:pPr>
-    </w:p>
-    <w:p>
-      <w:pPr>
-        <w:spacing w:line="276" w:lineRule="auto"/>
-        <w:rPr>
-          <w:rFonts w:cs="Times New Roman"/>
-          <w:sz w:val="22"/>
-        </w:rPr>
-      </w:pPr>
-    </w:p>
-    <w:p>
-      <w:pPr>
-        <w:spacing w:line="276" w:lineRule="auto"/>
-        <w:rPr>
-          <w:rFonts w:cs="Times New Roman"/>
-          <w:sz w:val="22"/>
+        </w:rPr>
+      </w:pPr>
+    </w:p>
+    <w:p>
+      <w:pPr>
+        <w:spacing w:line="276" w:lineRule="auto"/>
+        <w:rPr>
+          <w:rFonts w:cs="Times New Roman"/>
+        </w:rPr>
+      </w:pPr>
+    </w:p>
+    <w:p>
+      <w:pPr>
+        <w:spacing w:line="276" w:lineRule="auto"/>
+        <w:rPr>
+          <w:rFonts w:cs="Times New Roman"/>
+        </w:rPr>
+      </w:pPr>
+      <w:r>
+        <w:rPr>
+          <w:rFonts w:cs="Times New Roman"/>
+        </w:rPr>
+        <w:t>Clear description of experiments and the aims of your experimental design. Results displayed in a compact and easy to read format. Analysis of results draws accurate conclusions about the method.</w:t>
+      </w:r>
+    </w:p>
+    <w:p>
+      <w:pPr>
+        <w:spacing w:line="276" w:lineRule="auto"/>
+        <w:rPr>
+          <w:rFonts w:cs="Times New Roman"/>
+        </w:rPr>
+      </w:pPr>
+    </w:p>
+    <w:p>
+      <w:pPr>
+        <w:spacing w:line="276" w:lineRule="auto"/>
+        <w:rPr>
+          <w:rFonts w:cs="Times New Roman"/>
+        </w:rPr>
+      </w:pPr>
+    </w:p>
+    <w:p>
+      <w:pPr>
+        <w:spacing w:line="276" w:lineRule="auto"/>
+        <w:rPr>
+          <w:rFonts w:cs="Times New Roman"/>
+        </w:rPr>
+      </w:pPr>
+    </w:p>
+    <w:p>
+      <w:pPr>
+        <w:spacing w:line="276" w:lineRule="auto"/>
+        <w:rPr>
+          <w:rFonts w:cs="Times New Roman"/>
+        </w:rPr>
+      </w:pPr>
+    </w:p>
+    <w:p>
+      <w:pPr>
+        <w:spacing w:line="276" w:lineRule="auto"/>
+        <w:rPr>
+          <w:rFonts w:cs="Times New Roman"/>
+        </w:rPr>
+      </w:pPr>
+    </w:p>
+    <w:p>
+      <w:pPr>
+        <w:spacing w:line="276" w:lineRule="auto"/>
+        <w:rPr>
+          <w:rFonts w:cs="Times New Roman"/>
+        </w:rPr>
+      </w:pPr>
+    </w:p>
+    <w:p>
+      <w:pPr>
+        <w:spacing w:line="276" w:lineRule="auto"/>
+        <w:rPr>
+          <w:rFonts w:cs="Times New Roman"/>
+        </w:rPr>
+      </w:pPr>
+    </w:p>
+    <w:p>
+      <w:pPr>
+        <w:spacing w:line="276" w:lineRule="auto"/>
+        <w:rPr>
+          <w:rFonts w:cs="Times New Roman"/>
+        </w:rPr>
+      </w:pPr>
+    </w:p>
+    <w:p>
+      <w:pPr>
+        <w:spacing w:line="276" w:lineRule="auto"/>
+        <w:rPr>
+          <w:rFonts w:cs="Times New Roman"/>
+        </w:rPr>
+      </w:pPr>
+    </w:p>
+    <w:p>
+      <w:pPr>
+        <w:spacing w:line="276" w:lineRule="auto"/>
+        <w:rPr>
+          <w:rFonts w:cs="Times New Roman"/>
+        </w:rPr>
+      </w:pPr>
+    </w:p>
+    <w:p>
+      <w:pPr>
+        <w:spacing w:line="276" w:lineRule="auto"/>
+        <w:rPr>
+          <w:rFonts w:cs="Times New Roman"/>
+        </w:rPr>
+      </w:pPr>
+    </w:p>
+    <w:p>
+      <w:pPr>
+        <w:spacing w:line="276" w:lineRule="auto"/>
+        <w:rPr>
+          <w:rFonts w:cs="Times New Roman"/>
+        </w:rPr>
+      </w:pPr>
+    </w:p>
+    <w:p>
+      <w:pPr>
+        <w:spacing w:line="276" w:lineRule="auto"/>
+        <w:rPr>
+          <w:rFonts w:cs="Times New Roman"/>
+        </w:rPr>
+      </w:pPr>
+    </w:p>
+    <w:p>
+      <w:pPr>
+        <w:spacing w:line="276" w:lineRule="auto"/>
+        <w:rPr>
+          <w:rFonts w:cs="Times New Roman"/>
         </w:rPr>
       </w:pPr>
     </w:p>
@@ -961,62 +1513,75 @@
         <w:spacing w:line="276" w:lineRule="auto"/>
         <w:rPr>
           <w:rFonts w:cs="Times New Roman"/>
-          <w:sz w:val="22"/>
-        </w:rPr>
-      </w:pPr>
-      <w:r>
-        <w:rPr>
-          <w:rFonts w:cs="Times New Roman"/>
-          <w:sz w:val="22"/>
+        </w:rPr>
+      </w:pPr>
+      <w:r>
+        <w:rPr>
+          <w:rFonts w:cs="Times New Roman"/>
         </w:rPr>
         <w:t>S</w:t>
       </w:r>
       <w:r>
         <w:rPr>
           <w:rFonts w:cs="Times New Roman"/>
-          <w:sz w:val="22"/>
         </w:rPr>
         <w:t>ummarise what you have learned from</w:t>
       </w:r>
       <w:r>
         <w:rPr>
           <w:rFonts w:cs="Times New Roman"/>
-          <w:sz w:val="22"/>
         </w:rPr>
         <w:t xml:space="preserve"> </w:t>
       </w:r>
       <w:r>
         <w:rPr>
           <w:rFonts w:cs="Times New Roman"/>
-          <w:sz w:val="22"/>
         </w:rPr>
         <w:t>the process, including ideas about what you could do</w:t>
       </w:r>
       <w:r>
         <w:rPr>
           <w:rFonts w:cs="Times New Roman"/>
-          <w:sz w:val="22"/>
         </w:rPr>
         <w:t xml:space="preserve"> </w:t>
       </w:r>
       <w:r>
         <w:rPr>
           <w:rFonts w:cs="Times New Roman"/>
-          <w:sz w:val="22"/>
-        </w:rPr>
-        <w:t>in the future to improve the method you are reporting</w:t>
-      </w:r>
-      <w:r>
-        <w:rPr>
-          <w:rFonts w:cs="Times New Roman"/>
-          <w:sz w:val="22"/>
+        </w:rPr>
+        <w:t xml:space="preserve">in </w:t>
+      </w:r>
+    </w:p>
+    <w:p>
+      <w:pPr>
+        <w:spacing w:line="276" w:lineRule="auto"/>
+        <w:rPr>
+          <w:rFonts w:cs="Times New Roman"/>
+        </w:rPr>
+      </w:pPr>
+    </w:p>
+    <w:p>
+      <w:pPr>
+        <w:spacing w:line="276" w:lineRule="auto"/>
+        <w:rPr>
+          <w:rFonts w:cs="Times New Roman"/>
+        </w:rPr>
+      </w:pPr>
+      <w:r>
+        <w:rPr>
+          <w:rFonts w:cs="Times New Roman"/>
+        </w:rPr>
+        <w:t>the future to improve the method you are reporting</w:t>
+      </w:r>
+      <w:r>
+        <w:rPr>
+          <w:rFonts w:cs="Times New Roman"/>
         </w:rPr>
         <w:t xml:space="preserve"> </w:t>
       </w:r>
       <w:r>
         <w:rPr>
           <w:rFonts w:cs="Times New Roman"/>
-          <w:sz w:val="22"/>
         </w:rPr>
         <w:t>on (10 points)</w:t>
       </w:r>
@@ -1026,25 +1591,44 @@
         <w:spacing w:line="276" w:lineRule="auto"/>
         <w:rPr>
           <w:rFonts w:cs="Times New Roman"/>
-          <w:sz w:val="22"/>
-        </w:rPr>
-      </w:pPr>
-    </w:p>
-    <w:p>
-      <w:pPr>
-        <w:spacing w:line="276" w:lineRule="auto"/>
-        <w:rPr>
-          <w:rFonts w:cs="Times New Roman"/>
-          <w:sz w:val="22"/>
-        </w:rPr>
-      </w:pPr>
-    </w:p>
-    <w:p>
-      <w:pPr>
-        <w:spacing w:line="276" w:lineRule="auto"/>
-        <w:rPr>
-          <w:rFonts w:cs="Times New Roman"/>
-          <w:sz w:val="22"/>
+        </w:rPr>
+      </w:pPr>
+    </w:p>
+    <w:p>
+      <w:pPr>
+        <w:spacing w:line="276" w:lineRule="auto"/>
+        <w:rPr>
+          <w:rFonts w:cs="Times New Roman"/>
+        </w:rPr>
+      </w:pPr>
+      <w:r>
+        <w:rPr>
+          <w:rFonts w:cs="Times New Roman"/>
+        </w:rPr>
+        <w:t>Clear summary of major project design choices. Ideas for future work based on experimental evidence.</w:t>
+      </w:r>
+    </w:p>
+    <w:p>
+      <w:pPr>
+        <w:spacing w:line="276" w:lineRule="auto"/>
+        <w:rPr>
+          <w:rFonts w:cs="Times New Roman"/>
+        </w:rPr>
+      </w:pPr>
+    </w:p>
+    <w:p>
+      <w:pPr>
+        <w:spacing w:line="276" w:lineRule="auto"/>
+        <w:rPr>
+          <w:rFonts w:cs="Times New Roman"/>
+        </w:rPr>
+      </w:pPr>
+    </w:p>
+    <w:p>
+      <w:pPr>
+        <w:spacing w:line="276" w:lineRule="auto"/>
+        <w:rPr>
+          <w:rFonts w:cs="Times New Roman"/>
         </w:rPr>
       </w:pPr>
     </w:p>
@@ -1066,11 +1650,20 @@
         </w:docPartObj>
       </w:sdtPr>
       <w:sdtContent>
-        <w:p/>
+        <w:p>
+          <w:pPr>
+            <w:rPr>
+              <w:sz w:val="20"/>
+              <w:szCs w:val="20"/>
+            </w:rPr>
+          </w:pPr>
+        </w:p>
         <w:sdt>
           <w:sdtPr>
             <w:rPr>
               <w:bCs/>
+              <w:sz w:val="20"/>
+              <w:szCs w:val="20"/>
             </w:rPr>
             <w:id w:val="-573587230"/>
             <w:bibliography/>
@@ -1078,40 +1671,280 @@
           <w:sdtEndPr>
             <w:rPr>
               <w:bCs w:val="0"/>
+              <w:sz w:val="22"/>
+              <w:szCs w:val="22"/>
             </w:rPr>
           </w:sdtEndPr>
           <w:sdtContent>
             <w:p>
+              <w:pPr>
+                <w:rPr>
+                  <w:rFonts w:asciiTheme="minorHAnsi" w:hAnsiTheme="minorHAnsi"/>
+                  <w:noProof/>
+                  <w:sz w:val="20"/>
+                  <w:szCs w:val="20"/>
+                </w:rPr>
+              </w:pPr>
               <w:r>
                 <w:rPr>
                   <w:bCs/>
+                  <w:sz w:val="20"/>
+                  <w:szCs w:val="20"/>
                 </w:rPr>
                 <w:fldChar w:fldCharType="begin"/>
               </w:r>
               <w:r>
                 <w:rPr>
                   <w:bCs/>
+                  <w:sz w:val="20"/>
+                  <w:szCs w:val="20"/>
                 </w:rPr>
                 <w:instrText xml:space="preserve"> BIBLIOGRAPHY </w:instrText>
               </w:r>
               <w:r>
                 <w:rPr>
                   <w:bCs/>
+                  <w:sz w:val="20"/>
+                  <w:szCs w:val="20"/>
                 </w:rPr>
                 <w:fldChar w:fldCharType="separate"/>
               </w:r>
+            </w:p>
+            <w:tbl>
+              <w:tblPr>
+                <w:tblW w:w="5000" w:type="pct"/>
+                <w:tblCellSpacing w:w="15" w:type="dxa"/>
+                <w:tblCellMar>
+                  <w:top w:w="15" w:type="dxa"/>
+                  <w:left w:w="15" w:type="dxa"/>
+                  <w:bottom w:w="15" w:type="dxa"/>
+                  <w:right w:w="15" w:type="dxa"/>
+                </w:tblCellMar>
+                <w:tblLook w:val="04A0" w:firstRow="1" w:lastRow="0" w:firstColumn="1" w:lastColumn="0" w:noHBand="0" w:noVBand="1"/>
+              </w:tblPr>
+              <w:tblGrid>
+                <w:gridCol w:w="446"/>
+                <w:gridCol w:w="4162"/>
+              </w:tblGrid>
+              <w:tr>
+                <w:trPr>
+                  <w:divId w:val="410472442"/>
+                  <w:tblCellSpacing w:w="15" w:type="dxa"/>
+                </w:trPr>
+                <w:tc>
+                  <w:tcPr>
+                    <w:tcW w:w="50" w:type="pct"/>
+                    <w:hideMark/>
+                  </w:tcPr>
+                  <w:p>
+                    <w:pPr>
+                      <w:pStyle w:val="Bibliography"/>
+                      <w:rPr>
+                        <w:noProof/>
+                        <w:kern w:val="0"/>
+                        <w:sz w:val="20"/>
+                        <w:szCs w:val="20"/>
+                        <w14:ligatures w14:val="none"/>
+                      </w:rPr>
+                    </w:pPr>
+                    <w:r>
+                      <w:rPr>
+                        <w:noProof/>
+                        <w:sz w:val="20"/>
+                        <w:szCs w:val="20"/>
+                      </w:rPr>
+                      <w:t xml:space="preserve">[1] </w:t>
+                    </w:r>
+                  </w:p>
+                </w:tc>
+                <w:tc>
+                  <w:tcPr>
+                    <w:tcW w:w="0" w:type="auto"/>
+                    <w:hideMark/>
+                  </w:tcPr>
+                  <w:p>
+                    <w:pPr>
+                      <w:pStyle w:val="Bibliography"/>
+                      <w:rPr>
+                        <w:noProof/>
+                        <w:sz w:val="20"/>
+                        <w:szCs w:val="20"/>
+                      </w:rPr>
+                    </w:pPr>
+                    <w:r>
+                      <w:rPr>
+                        <w:noProof/>
+                        <w:sz w:val="20"/>
+                        <w:szCs w:val="20"/>
+                      </w:rPr>
+                      <w:t>WHO, “Diabetes,” 5 April 2023. [Online]. Available: https://www.who.int/news-room/fact-sheets/detail/diabetes. [Accessed 10 September 2023].</w:t>
+                    </w:r>
+                  </w:p>
+                </w:tc>
+              </w:tr>
+              <w:tr>
+                <w:trPr>
+                  <w:divId w:val="410472442"/>
+                  <w:tblCellSpacing w:w="15" w:type="dxa"/>
+                </w:trPr>
+                <w:tc>
+                  <w:tcPr>
+                    <w:tcW w:w="50" w:type="pct"/>
+                    <w:hideMark/>
+                  </w:tcPr>
+                  <w:p>
+                    <w:pPr>
+                      <w:pStyle w:val="Bibliography"/>
+                      <w:rPr>
+                        <w:noProof/>
+                        <w:sz w:val="20"/>
+                        <w:szCs w:val="20"/>
+                      </w:rPr>
+                    </w:pPr>
+                    <w:r>
+                      <w:rPr>
+                        <w:noProof/>
+                        <w:sz w:val="20"/>
+                        <w:szCs w:val="20"/>
+                      </w:rPr>
+                      <w:t xml:space="preserve">[2] </w:t>
+                    </w:r>
+                  </w:p>
+                </w:tc>
+                <w:tc>
+                  <w:tcPr>
+                    <w:tcW w:w="0" w:type="auto"/>
+                    <w:hideMark/>
+                  </w:tcPr>
+                  <w:p>
+                    <w:pPr>
+                      <w:pStyle w:val="Bibliography"/>
+                      <w:rPr>
+                        <w:noProof/>
+                        <w:sz w:val="20"/>
+                        <w:szCs w:val="20"/>
+                      </w:rPr>
+                    </w:pPr>
+                    <w:r>
+                      <w:rPr>
+                        <w:noProof/>
+                        <w:sz w:val="20"/>
+                        <w:szCs w:val="20"/>
+                      </w:rPr>
+                      <w:t xml:space="preserve">A. M. Egam and S. F. Dinneen, “Diabetes: Basic Facts - What is diabetes?,” </w:t>
+                    </w:r>
+                    <w:r>
+                      <w:rPr>
+                        <w:i/>
+                        <w:iCs/>
+                        <w:noProof/>
+                        <w:sz w:val="20"/>
+                        <w:szCs w:val="20"/>
+                      </w:rPr>
+                      <w:t xml:space="preserve">Medicine, </w:t>
+                    </w:r>
+                    <w:r>
+                      <w:rPr>
+                        <w:noProof/>
+                        <w:sz w:val="20"/>
+                        <w:szCs w:val="20"/>
+                      </w:rPr>
+                      <w:t xml:space="preserve">vol. 50, no. 10. https://www.sciencedirect.com/science/article/pii/S1357303922001797, pp. 615-618, 2022. </w:t>
+                    </w:r>
+                  </w:p>
+                </w:tc>
+              </w:tr>
+              <w:tr>
+                <w:trPr>
+                  <w:divId w:val="410472442"/>
+                  <w:tblCellSpacing w:w="15" w:type="dxa"/>
+                </w:trPr>
+                <w:tc>
+                  <w:tcPr>
+                    <w:tcW w:w="50" w:type="pct"/>
+                    <w:hideMark/>
+                  </w:tcPr>
+                  <w:p>
+                    <w:pPr>
+                      <w:pStyle w:val="Bibliography"/>
+                      <w:rPr>
+                        <w:noProof/>
+                        <w:sz w:val="20"/>
+                        <w:szCs w:val="20"/>
+                      </w:rPr>
+                    </w:pPr>
+                    <w:r>
+                      <w:rPr>
+                        <w:noProof/>
+                        <w:sz w:val="20"/>
+                        <w:szCs w:val="20"/>
+                      </w:rPr>
+                      <w:t xml:space="preserve">[3] </w:t>
+                    </w:r>
+                  </w:p>
+                </w:tc>
+                <w:tc>
+                  <w:tcPr>
+                    <w:tcW w:w="0" w:type="auto"/>
+                    <w:hideMark/>
+                  </w:tcPr>
+                  <w:p>
+                    <w:pPr>
+                      <w:pStyle w:val="Bibliography"/>
+                      <w:rPr>
+                        <w:noProof/>
+                        <w:sz w:val="20"/>
+                        <w:szCs w:val="20"/>
+                      </w:rPr>
+                    </w:pPr>
+                    <w:r>
+                      <w:rPr>
+                        <w:noProof/>
+                        <w:sz w:val="20"/>
+                        <w:szCs w:val="20"/>
+                      </w:rPr>
+                      <w:t xml:space="preserve">J. A. Luchsinger, “Type 2 Diabetes and Related Conditions in relation to dementia: An opportunity for prevention?,” </w:t>
+                    </w:r>
+                    <w:r>
+                      <w:rPr>
+                        <w:i/>
+                        <w:iCs/>
+                        <w:noProof/>
+                        <w:sz w:val="20"/>
+                        <w:szCs w:val="20"/>
+                      </w:rPr>
+                      <w:t xml:space="preserve">Journal of Alzheimer’s Disease, </w:t>
+                    </w:r>
+                    <w:r>
+                      <w:rPr>
+                        <w:noProof/>
+                        <w:sz w:val="20"/>
+                        <w:szCs w:val="20"/>
+                      </w:rPr>
+                      <w:t xml:space="preserve">vol. 20, no. 11. https://content-iospress-com.eu1.proxy.openathens.net/download/journal-of-alzheimers-disease/jad091687?id=journal-of-alzheimers-disease%2Fjad091687, pp. 723-736, 2010. </w:t>
+                    </w:r>
+                  </w:p>
+                </w:tc>
+              </w:tr>
+            </w:tbl>
+            <w:p>
+              <w:pPr>
+                <w:divId w:val="410472442"/>
+                <w:rPr>
+                  <w:rFonts w:eastAsia="Times New Roman"/>
+                  <w:noProof/>
+                  <w:sz w:val="20"/>
+                  <w:szCs w:val="20"/>
+                </w:rPr>
+              </w:pPr>
+            </w:p>
+            <w:p>
               <w:r>
                 <w:rPr>
                   <w:bCs/>
                   <w:noProof/>
-                  <w:lang w:val="en-US"/>
-                </w:rPr>
-                <w:t>There are no sources in the current document.</w:t>
-              </w:r>
-              <w:r>
-                <w:rPr>
-                  <w:bCs/>
-                  <w:noProof/>
+                  <w:sz w:val="20"/>
+                  <w:szCs w:val="20"/>
                 </w:rPr>
                 <w:fldChar w:fldCharType="end"/>
               </w:r>
@@ -1125,88 +1958,78 @@
         <w:spacing w:line="276" w:lineRule="auto"/>
         <w:rPr>
           <w:rFonts w:cs="Times New Roman"/>
-          <w:sz w:val="22"/>
-        </w:rPr>
-      </w:pPr>
-    </w:p>
-    <w:p>
-      <w:pPr>
-        <w:spacing w:line="276" w:lineRule="auto"/>
-        <w:rPr>
-          <w:rFonts w:cs="Times New Roman"/>
-          <w:sz w:val="22"/>
-        </w:rPr>
-      </w:pPr>
-    </w:p>
-    <w:p>
-      <w:pPr>
-        <w:spacing w:line="276" w:lineRule="auto"/>
-        <w:rPr>
-          <w:rFonts w:cs="Times New Roman"/>
-          <w:sz w:val="22"/>
-        </w:rPr>
-      </w:pPr>
-    </w:p>
-    <w:p>
-      <w:pPr>
-        <w:spacing w:line="276" w:lineRule="auto"/>
-        <w:rPr>
-          <w:rFonts w:cs="Times New Roman"/>
-          <w:sz w:val="22"/>
-        </w:rPr>
-      </w:pPr>
-    </w:p>
-    <w:p>
-      <w:pPr>
-        <w:spacing w:line="276" w:lineRule="auto"/>
-        <w:rPr>
-          <w:rFonts w:cs="Times New Roman"/>
-          <w:sz w:val="22"/>
-        </w:rPr>
-      </w:pPr>
-    </w:p>
-    <w:p>
-      <w:pPr>
-        <w:spacing w:line="276" w:lineRule="auto"/>
-        <w:rPr>
-          <w:rFonts w:cs="Times New Roman"/>
-          <w:sz w:val="22"/>
-        </w:rPr>
-      </w:pPr>
-    </w:p>
-    <w:p>
-      <w:pPr>
-        <w:spacing w:line="276" w:lineRule="auto"/>
-        <w:rPr>
-          <w:rFonts w:cs="Times New Roman"/>
-          <w:sz w:val="22"/>
-        </w:rPr>
-      </w:pPr>
-    </w:p>
-    <w:p>
-      <w:pPr>
-        <w:spacing w:line="276" w:lineRule="auto"/>
-        <w:rPr>
-          <w:rFonts w:cs="Times New Roman"/>
-          <w:sz w:val="22"/>
-        </w:rPr>
-      </w:pPr>
-    </w:p>
-    <w:p>
-      <w:pPr>
-        <w:spacing w:line="276" w:lineRule="auto"/>
-        <w:rPr>
-          <w:rFonts w:cs="Times New Roman"/>
-          <w:sz w:val="22"/>
-        </w:rPr>
-      </w:pPr>
-    </w:p>
-    <w:p>
-      <w:pPr>
-        <w:spacing w:line="276" w:lineRule="auto"/>
-        <w:rPr>
-          <w:rFonts w:cs="Times New Roman"/>
-          <w:sz w:val="22"/>
+        </w:rPr>
+      </w:pPr>
+    </w:p>
+    <w:p>
+      <w:pPr>
+        <w:spacing w:line="276" w:lineRule="auto"/>
+        <w:rPr>
+          <w:rFonts w:cs="Times New Roman"/>
+        </w:rPr>
+      </w:pPr>
+    </w:p>
+    <w:p>
+      <w:pPr>
+        <w:spacing w:line="276" w:lineRule="auto"/>
+        <w:rPr>
+          <w:rFonts w:cs="Times New Roman"/>
+        </w:rPr>
+      </w:pPr>
+    </w:p>
+    <w:p>
+      <w:pPr>
+        <w:spacing w:line="276" w:lineRule="auto"/>
+        <w:rPr>
+          <w:rFonts w:cs="Times New Roman"/>
+        </w:rPr>
+      </w:pPr>
+    </w:p>
+    <w:p>
+      <w:pPr>
+        <w:spacing w:line="276" w:lineRule="auto"/>
+        <w:rPr>
+          <w:rFonts w:cs="Times New Roman"/>
+        </w:rPr>
+      </w:pPr>
+    </w:p>
+    <w:p>
+      <w:pPr>
+        <w:spacing w:line="276" w:lineRule="auto"/>
+        <w:rPr>
+          <w:rFonts w:cs="Times New Roman"/>
+        </w:rPr>
+      </w:pPr>
+    </w:p>
+    <w:p>
+      <w:pPr>
+        <w:spacing w:line="276" w:lineRule="auto"/>
+        <w:rPr>
+          <w:rFonts w:cs="Times New Roman"/>
+        </w:rPr>
+      </w:pPr>
+    </w:p>
+    <w:p>
+      <w:pPr>
+        <w:spacing w:line="276" w:lineRule="auto"/>
+        <w:rPr>
+          <w:rFonts w:cs="Times New Roman"/>
+        </w:rPr>
+      </w:pPr>
+    </w:p>
+    <w:p>
+      <w:pPr>
+        <w:spacing w:line="276" w:lineRule="auto"/>
+        <w:rPr>
+          <w:rFonts w:cs="Times New Roman"/>
+        </w:rPr>
+      </w:pPr>
+    </w:p>
+    <w:p>
+      <w:pPr>
+        <w:spacing w:line="276" w:lineRule="auto"/>
+        <w:rPr>
+          <w:rFonts w:cs="Times New Roman"/>
         </w:rPr>
         <w:sectPr>
           <w:type w:val="continuous"/>
@@ -1222,22 +2045,19 @@
         <w:spacing w:line="276" w:lineRule="auto"/>
         <w:rPr>
           <w:rFonts w:cs="Times New Roman"/>
-          <w:sz w:val="22"/>
-        </w:rPr>
-      </w:pPr>
-    </w:p>
-    <w:p>
-      <w:pPr>
-        <w:spacing w:line="276" w:lineRule="auto"/>
-        <w:rPr>
-          <w:rFonts w:cs="Times New Roman"/>
-          <w:sz w:val="22"/>
-        </w:rPr>
-      </w:pPr>
-      <w:r>
-        <w:rPr>
-          <w:rFonts w:cs="Times New Roman"/>
-          <w:sz w:val="22"/>
+        </w:rPr>
+      </w:pPr>
+    </w:p>
+    <w:p>
+      <w:pPr>
+        <w:spacing w:line="276" w:lineRule="auto"/>
+        <w:rPr>
+          <w:rFonts w:cs="Times New Roman"/>
+        </w:rPr>
+      </w:pPr>
+      <w:r>
+        <w:rPr>
+          <w:rFonts w:cs="Times New Roman"/>
         </w:rPr>
         <w:br w:type="page"/>
       </w:r>
@@ -1247,7 +2067,6 @@
         <w:spacing w:line="276" w:lineRule="auto"/>
         <w:rPr>
           <w:rFonts w:cs="Times New Roman"/>
-          <w:sz w:val="22"/>
         </w:rPr>
       </w:pPr>
     </w:p>
@@ -1260,6 +2079,106 @@
     </w:sectPr>
   </w:body>
 </w:document>
+</file>
+
+<file path=word/endnotes.xml><?xml version="1.0" encoding="utf-8"?>
+<w:endnotes xmlns:wpc="http://schemas.microsoft.com/office/word/2010/wordprocessingCanvas" xmlns:cx="http://schemas.microsoft.com/office/drawing/2014/chartex" xmlns:cx1="http://schemas.microsoft.com/office/drawing/2015/9/8/chartex" xmlns:cx2="http://schemas.microsoft.com/office/drawing/2015/10/21/chartex" xmlns:cx3="http://schemas.microsoft.com/office/drawing/2016/5/9/chartex" xmlns:cx4="http://schemas.microsoft.com/office/drawing/2016/5/10/chartex" xmlns:cx5="http://schemas.microsoft.com/office/drawing/2016/5/11/chartex" xmlns:cx6="http://schemas.microsoft.com/office/drawing/2016/5/12/chartex" xmlns:cx7="http://schemas.microsoft.com/office/drawing/2016/5/13/chartex" xmlns:cx8="http://schemas.microsoft.com/office/drawing/2016/5/14/chartex" xmlns:mc="http://schemas.openxmlformats.org/markup-compatibility/2006" xmlns:aink="http://schemas.microsoft.com/office/drawing/2016/ink" xmlns:am3d="http://schemas.microsoft.com/office/drawing/2017/model3d" xmlns:o="urn:schemas-microsoft-com:office:office" xmlns:oel="http://schemas.microsoft.com/office/2019/extlst" xmlns:r="http://schemas.openxmlformats.org/officeDocument/2006/relationships" xmlns:m="http://schemas.openxmlformats.org/officeDocument/2006/math" xmlns:v="urn:schemas-microsoft-com:vml" xmlns:wp14="http://schemas.microsoft.com/office/word/2010/wordprocessingDrawing" xmlns:wp="http://schemas.openxmlformats.org/drawingml/2006/wordprocessingDrawing" xmlns:w10="urn:schemas-microsoft-com:office:word" xmlns:w="http://schemas.openxmlformats.org/wordprocessingml/2006/main" xmlns:w14="http://schemas.microsoft.com/office/word/2010/wordml" xmlns:w15="http://schemas.microsoft.com/office/word/2012/wordml" xmlns:w16cex="http://schemas.microsoft.com/office/word/2018/wordml/cex" xmlns:w16cid="http://schemas.microsoft.com/office/word/2016/wordml/cid" xmlns:w16="http://schemas.microsoft.com/office/word/2018/wordml" xmlns:w16sdtdh="http://schemas.microsoft.com/office/word/2020/wordml/sdtdatahash" xmlns:w16se="http://schemas.microsoft.com/office/word/2015/wordml/symex" xmlns:wpg="http://schemas.microsoft.com/office/word/2010/wordprocessingGroup" xmlns:wpi="http://schemas.microsoft.com/office/word/2010/wordprocessingInk" xmlns:wne="http://schemas.microsoft.com/office/word/2006/wordml" xmlns:wps="http://schemas.microsoft.com/office/word/2010/wordprocessingShape" mc:Ignorable="w14 w15 w16se w16cid w16 w16cex w16sdtdh wp14">
+  <w:endnote w:type="separator" w:id="-1">
+    <w:p>
+      <w:pPr>
+        <w:spacing w:after="0" w:line="240" w:lineRule="auto"/>
+      </w:pPr>
+      <w:r>
+        <w:separator/>
+      </w:r>
+    </w:p>
+  </w:endnote>
+  <w:endnote w:type="continuationSeparator" w:id="0">
+    <w:p>
+      <w:pPr>
+        <w:spacing w:after="0" w:line="240" w:lineRule="auto"/>
+      </w:pPr>
+      <w:r>
+        <w:continuationSeparator/>
+      </w:r>
+    </w:p>
+  </w:endnote>
+</w:endnotes>
+</file>
+
+<file path=word/footnotes.xml><?xml version="1.0" encoding="utf-8"?>
+<w:footnotes xmlns:wpc="http://schemas.microsoft.com/office/word/2010/wordprocessingCanvas" xmlns:cx="http://schemas.microsoft.com/office/drawing/2014/chartex" xmlns:cx1="http://schemas.microsoft.com/office/drawing/2015/9/8/chartex" xmlns:cx2="http://schemas.microsoft.com/office/drawing/2015/10/21/chartex" xmlns:cx3="http://schemas.microsoft.com/office/drawing/2016/5/9/chartex" xmlns:cx4="http://schemas.microsoft.com/office/drawing/2016/5/10/chartex" xmlns:cx5="http://schemas.microsoft.com/office/drawing/2016/5/11/chartex" xmlns:cx6="http://schemas.microsoft.com/office/drawing/2016/5/12/chartex" xmlns:cx7="http://schemas.microsoft.com/office/drawing/2016/5/13/chartex" xmlns:cx8="http://schemas.microsoft.com/office/drawing/2016/5/14/chartex" xmlns:mc="http://schemas.openxmlformats.org/markup-compatibility/2006" xmlns:aink="http://schemas.microsoft.com/office/drawing/2016/ink" xmlns:am3d="http://schemas.microsoft.com/office/drawing/2017/model3d" xmlns:o="urn:schemas-microsoft-com:office:office" xmlns:oel="http://schemas.microsoft.com/office/2019/extlst" xmlns:r="http://schemas.openxmlformats.org/officeDocument/2006/relationships" xmlns:m="http://schemas.openxmlformats.org/officeDocument/2006/math" xmlns:v="urn:schemas-microsoft-com:vml" xmlns:wp14="http://schemas.microsoft.com/office/word/2010/wordprocessingDrawing" xmlns:wp="http://schemas.openxmlformats.org/drawingml/2006/wordprocessingDrawing" xmlns:w10="urn:schemas-microsoft-com:office:word" xmlns:w="http://schemas.openxmlformats.org/wordprocessingml/2006/main" xmlns:w14="http://schemas.microsoft.com/office/word/2010/wordml" xmlns:w15="http://schemas.microsoft.com/office/word/2012/wordml" xmlns:w16cex="http://schemas.microsoft.com/office/word/2018/wordml/cex" xmlns:w16cid="http://schemas.microsoft.com/office/word/2016/wordml/cid" xmlns:w16="http://schemas.microsoft.com/office/word/2018/wordml" xmlns:w16sdtdh="http://schemas.microsoft.com/office/word/2020/wordml/sdtdatahash" xmlns:w16se="http://schemas.microsoft.com/office/word/2015/wordml/symex" xmlns:wpg="http://schemas.microsoft.com/office/word/2010/wordprocessingGroup" xmlns:wpi="http://schemas.microsoft.com/office/word/2010/wordprocessingInk" xmlns:wne="http://schemas.microsoft.com/office/word/2006/wordml" xmlns:wps="http://schemas.microsoft.com/office/word/2010/wordprocessingShape" mc:Ignorable="w14 w15 w16se w16cid w16 w16cex w16sdtdh wp14">
+  <w:footnote w:type="separator" w:id="-1">
+    <w:p>
+      <w:pPr>
+        <w:spacing w:after="0" w:line="240" w:lineRule="auto"/>
+      </w:pPr>
+      <w:r>
+        <w:separator/>
+      </w:r>
+    </w:p>
+  </w:footnote>
+  <w:footnote w:type="continuationSeparator" w:id="0">
+    <w:p>
+      <w:pPr>
+        <w:spacing w:after="0" w:line="240" w:lineRule="auto"/>
+      </w:pPr>
+      <w:r>
+        <w:continuationSeparator/>
+      </w:r>
+    </w:p>
+  </w:footnote>
+  <w:footnote w:id="1">
+    <w:p>
+      <w:pPr>
+        <w:pStyle w:val="FootnoteText"/>
+        <w:rPr>
+          <w:lang w:val="en-US"/>
+        </w:rPr>
+      </w:pPr>
+      <w:r>
+        <w:rPr>
+          <w:rStyle w:val="FootnoteReference"/>
+        </w:rPr>
+        <w:footnoteRef/>
+      </w:r>
+      <w:r>
+        <w:t xml:space="preserve"> </w:t>
+      </w:r>
+      <w:r>
+        <w:rPr>
+          <w:lang w:val="en-US"/>
+        </w:rPr>
+        <w:t>High amounts of glucose in the blood.</w:t>
+      </w:r>
+    </w:p>
+  </w:footnote>
+  <w:footnote w:id="2">
+    <w:p>
+      <w:pPr>
+        <w:pStyle w:val="FootnoteText"/>
+        <w:rPr>
+          <w:lang w:val="en-US"/>
+        </w:rPr>
+      </w:pPr>
+      <w:r>
+        <w:rPr>
+          <w:rStyle w:val="FootnoteReference"/>
+        </w:rPr>
+        <w:footnoteRef/>
+      </w:r>
+      <w:r>
+        <w:t xml:space="preserve"> </w:t>
+      </w:r>
+      <w:r>
+        <w:rPr>
+          <w:lang w:val="en-US"/>
+        </w:rPr>
+        <w:t>Body fat concentration</w:t>
+      </w:r>
+    </w:p>
+  </w:footnote>
+</w:footnotes>
 </file>
 
 <file path=word/numbering.xml><?xml version="1.0" encoding="utf-8"?>
@@ -1759,14 +2678,13 @@
   <w:style w:type="paragraph" w:default="1" w:styleId="Normal">
     <w:name w:val="Normal"/>
     <w:qFormat/>
-    <w:rsid w:val="00D354B8"/>
+    <w:rsid w:val="005A5CED"/>
     <w:pPr>
       <w:ind w:firstLine="288"/>
       <w:jc w:val="both"/>
     </w:pPr>
     <w:rPr>
       <w:rFonts w:ascii="Times New Roman" w:hAnsi="Times New Roman"/>
-      <w:sz w:val="24"/>
     </w:rPr>
   </w:style>
   <w:style w:type="paragraph" w:styleId="Heading1">
@@ -1928,6 +2846,54 @@
       <w:color w:val="605E5C"/>
       <w:shd w:val="clear" w:color="auto" w:fill="E1DFDD"/>
     </w:rPr>
+  </w:style>
+  <w:style w:type="paragraph" w:styleId="FootnoteText">
+    <w:name w:val="footnote text"/>
+    <w:basedOn w:val="Normal"/>
+    <w:link w:val="FootnoteTextChar"/>
+    <w:uiPriority w:val="99"/>
+    <w:semiHidden/>
+    <w:unhideWhenUsed/>
+    <w:rsid w:val="003A4DCA"/>
+    <w:pPr>
+      <w:spacing w:after="0" w:line="240" w:lineRule="auto"/>
+    </w:pPr>
+    <w:rPr>
+      <w:sz w:val="20"/>
+      <w:szCs w:val="20"/>
+    </w:rPr>
+  </w:style>
+  <w:style w:type="character" w:customStyle="1" w:styleId="FootnoteTextChar">
+    <w:name w:val="Footnote Text Char"/>
+    <w:basedOn w:val="DefaultParagraphFont"/>
+    <w:link w:val="FootnoteText"/>
+    <w:uiPriority w:val="99"/>
+    <w:semiHidden/>
+    <w:rsid w:val="003A4DCA"/>
+    <w:rPr>
+      <w:rFonts w:ascii="Times New Roman" w:hAnsi="Times New Roman"/>
+      <w:sz w:val="20"/>
+      <w:szCs w:val="20"/>
+    </w:rPr>
+  </w:style>
+  <w:style w:type="character" w:styleId="FootnoteReference">
+    <w:name w:val="footnote reference"/>
+    <w:basedOn w:val="DefaultParagraphFont"/>
+    <w:uiPriority w:val="99"/>
+    <w:semiHidden/>
+    <w:unhideWhenUsed/>
+    <w:rsid w:val="003A4DCA"/>
+    <w:rPr>
+      <w:vertAlign w:val="superscript"/>
+    </w:rPr>
+  </w:style>
+  <w:style w:type="paragraph" w:styleId="Bibliography">
+    <w:name w:val="Bibliography"/>
+    <w:basedOn w:val="Normal"/>
+    <w:next w:val="Normal"/>
+    <w:uiPriority w:val="37"/>
+    <w:unhideWhenUsed/>
+    <w:rsid w:val="005A5CED"/>
   </w:style>
 </w:styles>
 </file>
@@ -2228,11 +3194,152 @@
 </file>
 
 <file path=customXml/item1.xml><?xml version="1.0" encoding="utf-8"?>
-<b:Sources xmlns:b="http://schemas.openxmlformats.org/officeDocument/2006/bibliography" xmlns="http://schemas.openxmlformats.org/officeDocument/2006/bibliography" SelectedStyle="\IEEE2006OfficeOnline.xsl" StyleName="IEEE" Version="2006"/>
+<b:Sources xmlns:b="http://schemas.openxmlformats.org/officeDocument/2006/bibliography" xmlns="http://schemas.openxmlformats.org/officeDocument/2006/bibliography" SelectedStyle="\IEEE2006OfficeOnline.xsl" StyleName="IEEE" Version="2006">
+  <b:Source>
+    <b:Tag>Ega22</b:Tag>
+    <b:SourceType>JournalArticle</b:SourceType>
+    <b:Guid>{0F9E4EC9-50A8-4F8B-825F-770879A69294}</b:Guid>
+    <b:Title>Diabetes: Basic Facts - What is diabetes?</b:Title>
+    <b:JournalName>Medicine</b:JournalName>
+    <b:Year>2022</b:Year>
+    <b:Pages>615-618</b:Pages>
+    <b:Volume>50</b:Volume>
+    <b:Issue>10. https://www.sciencedirect.com/science/article/pii/S1357303922001797</b:Issue>
+    <b:Author>
+      <b:Author>
+        <b:NameList>
+          <b:Person>
+            <b:Last>Egam</b:Last>
+            <b:Middle>M</b:Middle>
+            <b:First>Aoife</b:First>
+          </b:Person>
+          <b:Person>
+            <b:Last>Dinneen</b:Last>
+            <b:Middle>F</b:Middle>
+            <b:First>Sean</b:First>
+          </b:Person>
+        </b:NameList>
+      </b:Author>
+    </b:Author>
+    <b:RefOrder>2</b:RefOrder>
+  </b:Source>
+  <b:Source>
+    <b:Tag>Luc10</b:Tag>
+    <b:SourceType>JournalArticle</b:SourceType>
+    <b:Guid>{329A3234-36D7-46FE-95BD-27BDC3BB8BC8}</b:Guid>
+    <b:Title>Type 2 Diabetes and Related Conditions in relation to dementia: An opportunity for prevention?</b:Title>
+    <b:JournalName>Journal of Alzheimer’s Disease</b:JournalName>
+    <b:Year>2010</b:Year>
+    <b:Pages>723-736</b:Pages>
+    <b:Volume>20</b:Volume>
+    <b:Issue>11. https://content-iospress-com.eu1.proxy.openathens.net/download/journal-of-alzheimers-disease/jad091687?id=journal-of-alzheimers-disease%2Fjad091687</b:Issue>
+    <b:Author>
+      <b:Author>
+        <b:NameList>
+          <b:Person>
+            <b:Last>Luchsinger</b:Last>
+            <b:Middle>A</b:Middle>
+            <b:First>Jose</b:First>
+          </b:Person>
+        </b:NameList>
+      </b:Author>
+    </b:Author>
+    <b:RefOrder>3</b:RefOrder>
+  </b:Source>
+  <b:Source>
+    <b:Tag>WHO23</b:Tag>
+    <b:SourceType>DocumentFromInternetSite</b:SourceType>
+    <b:Guid>{AE57DBEA-3873-46F6-9ECA-BCF58C0043C5}</b:Guid>
+    <b:Title>Diabetes</b:Title>
+    <b:Year>2023</b:Year>
+    <b:Author>
+      <b:Author>
+        <b:Corporate>WHO</b:Corporate>
+      </b:Author>
+    </b:Author>
+    <b:Month>April</b:Month>
+    <b:Day>5</b:Day>
+    <b:YearAccessed>2023</b:YearAccessed>
+    <b:MonthAccessed>September</b:MonthAccessed>
+    <b:DayAccessed>10</b:DayAccessed>
+    <b:URL>https://www.who.int/news-room/fact-sheets/detail/diabetes</b:URL>
+    <b:RefOrder>1</b:RefOrder>
+  </b:Source>
+  <b:Source>
+    <b:Tag>Hua23</b:Tag>
+    <b:SourceType>JournalArticle</b:SourceType>
+    <b:Guid>{921703F1-1D27-4EC3-A6C3-6580445F2D41}</b:Guid>
+    <b:Title>Normalization techniques in training DNNs: Methodology, analysis and application</b:Title>
+    <b:Year>2023</b:Year>
+    <b:Author>
+      <b:Author>
+        <b:NameList>
+          <b:Person>
+            <b:Last>Huang</b:Last>
+            <b:First>Lei</b:First>
+          </b:Person>
+          <b:Person>
+            <b:Last>Qin</b:Last>
+            <b:First>Jie</b:First>
+          </b:Person>
+          <b:Person>
+            <b:Last>Zhou</b:Last>
+            <b:First>Yi</b:First>
+          </b:Person>
+          <b:Person>
+            <b:Last>Zhu</b:Last>
+            <b:First>Fan</b:First>
+          </b:Person>
+          <b:Person>
+            <b:Last>Liu</b:Last>
+            <b:First>Li</b:First>
+          </b:Person>
+          <b:Person>
+            <b:Last>Shao</b:Last>
+            <b:First>Ling</b:First>
+          </b:Person>
+        </b:NameList>
+      </b:Author>
+    </b:Author>
+    <b:JournalName>IEEE TRANSACTIONS ON PATTERN ANALYSIS AND MACHINE INTELLIGENCE</b:JournalName>
+    <b:Pages>10173</b:Pages>
+    <b:Volume>45</b:Volume>
+    <b:Issue>8. https://ieeexplore.ieee.org/stamp/stamp.jsp?tp=&amp;arnumber=10056354</b:Issue>
+    <b:RefOrder>4</b:RefOrder>
+  </b:Source>
+  <b:Source>
+    <b:Tag>Mal00</b:Tag>
+    <b:SourceType>Book</b:SourceType>
+    <b:Guid>{249E9DF5-F84A-4807-9BB8-A064022DBB32}</b:Guid>
+    <b:Title>Artificial neural networks in medicine and biology</b:Title>
+    <b:Year>2000</b:Year>
+    <b:Author>
+      <b:Author>
+        <b:NameList>
+          <b:Person>
+            <b:Last>Malmgren </b:Last>
+            <b:First>H</b:First>
+          </b:Person>
+          <b:Person>
+            <b:Last>Borga</b:Last>
+            <b:First>M</b:First>
+          </b:Person>
+          <b:Person>
+            <b:Last>Niklasson</b:Last>
+            <b:First>L</b:First>
+          </b:Person>
+        </b:NameList>
+      </b:Author>
+    </b:Author>
+    <b:City>New York</b:City>
+    <b:Publisher>Springer. https://link.springer.com/book/10.1007/978-1-4471-0513-8</b:Publisher>
+    <b:RefOrder>5</b:RefOrder>
+  </b:Source>
+</b:Sources>
 </file>
 
 <file path=customXml/itemProps1.xml><?xml version="1.0" encoding="utf-8"?>
-<ds:datastoreItem xmlns:ds="http://schemas.openxmlformats.org/officeDocument/2006/customXml" ds:itemID="{4F9E8E2B-C05D-4AD5-8AC3-E858D3434660}">
+<ds:datastoreItem xmlns:ds="http://schemas.openxmlformats.org/officeDocument/2006/customXml" ds:itemID="{7AD615C7-5AFA-4F5C-B57F-E44F188A797D}">
   <ds:schemaRefs>
     <ds:schemaRef ds:uri="http://schemas.openxmlformats.org/officeDocument/2006/bibliography"/>
   </ds:schemaRefs>

</xml_diff>